<commit_message>
fix: practice period date
</commit_message>
<xml_diff>
--- a/docs/ot4et.docx
+++ b/docs/ot4et.docx
@@ -459,7 +459,7 @@
           <w:szCs w:val="28"/>
           <w:lang w:eastAsia="ru-RU"/>
         </w:rPr>
-        <w:t xml:space="preserve"> «23</w:t>
+        <w:t xml:space="preserve"> «20</w:t>
       </w:r>
       <w:r>
         <w:rPr>
@@ -471,6 +471,8 @@
         </w:rPr>
         <w:t xml:space="preserve">» </w:t>
       </w:r>
+      <w:bookmarkStart w:id="0" w:name="_GoBack"/>
+      <w:bookmarkEnd w:id="0"/>
       <w:r>
         <w:rPr>
           <w:rFonts w:eastAsia="Times New Roman" w:cs="Times New Roman"/>
@@ -978,6 +980,3046 @@
     </w:p>
     <w:p>
       <w:pPr>
+        <w:pStyle w:val="1"/>
+        <w:rPr>
+          <w:rFonts w:eastAsia="Times New Roman"/>
+          <w:lang w:eastAsia="ru-RU"/>
+        </w:rPr>
+      </w:pPr>
+      <w:bookmarkStart w:id="1" w:name="_Toc317155560"/>
+      <w:bookmarkStart w:id="2" w:name="_Toc317155896"/>
+      <w:r>
+        <w:rPr>
+          <w:rFonts w:eastAsia="Times New Roman"/>
+          <w:lang w:eastAsia="ru-RU"/>
+        </w:rPr>
+        <w:lastRenderedPageBreak/>
+        <w:t xml:space="preserve">1 </w:t>
+      </w:r>
+      <w:r>
+        <w:rPr>
+          <w:rFonts w:eastAsia="Times New Roman"/>
+          <w:lang w:eastAsia="ru-RU"/>
+        </w:rPr>
+        <w:t>ЦЕЛИ ПРОИЗВОДСТВЕННОЙ</w:t>
+      </w:r>
+      <w:r>
+        <w:rPr>
+          <w:rFonts w:eastAsia="Times New Roman"/>
+          <w:lang w:eastAsia="ru-RU"/>
+        </w:rPr>
+        <w:t xml:space="preserve"> </w:t>
+      </w:r>
+      <w:r>
+        <w:rPr>
+          <w:rFonts w:eastAsia="Times New Roman"/>
+          <w:lang w:eastAsia="ru-RU"/>
+        </w:rPr>
+        <w:t>(ПРЕДДИПЛОМНОЙ) ПРАКТИКИ</w:t>
+      </w:r>
+      <w:bookmarkEnd w:id="1"/>
+      <w:bookmarkEnd w:id="2"/>
+    </w:p>
+    <w:p>
+      <w:pPr>
+        <w:tabs>
+          <w:tab w:val="num" w:pos="855"/>
+        </w:tabs>
+        <w:ind w:firstLine="0"/>
+        <w:jc w:val="both"/>
+        <w:rPr>
+          <w:color w:val="000000"/>
+          <w:szCs w:val="28"/>
+        </w:rPr>
+      </w:pPr>
+      <w:r>
+        <w:rPr>
+          <w:color w:val="000000"/>
+          <w:szCs w:val="28"/>
+        </w:rPr>
+        <w:tab/>
+      </w:r>
+      <w:r>
+        <w:rPr>
+          <w:color w:val="000000"/>
+          <w:szCs w:val="28"/>
+        </w:rPr>
+        <w:t>П</w:t>
+      </w:r>
+      <w:r>
+        <w:rPr>
+          <w:color w:val="000000"/>
+          <w:szCs w:val="28"/>
+        </w:rPr>
+        <w:t xml:space="preserve">роизводственная </w:t>
+      </w:r>
+      <w:r>
+        <w:rPr>
+          <w:color w:val="000000"/>
+          <w:szCs w:val="28"/>
+        </w:rPr>
+        <w:t xml:space="preserve">(преддипломная) </w:t>
+      </w:r>
+      <w:r>
+        <w:rPr>
+          <w:color w:val="000000"/>
+          <w:szCs w:val="28"/>
+        </w:rPr>
+        <w:t xml:space="preserve">практика является составной частью образовательного процесса по специальности </w:t>
+      </w:r>
+      <w:r>
+        <w:rPr>
+          <w:szCs w:val="28"/>
+        </w:rPr>
+        <w:t>09.02.03</w:t>
+      </w:r>
+      <w:r>
+        <w:rPr>
+          <w:szCs w:val="28"/>
+        </w:rPr>
+        <w:t xml:space="preserve"> </w:t>
+      </w:r>
+      <w:r>
+        <w:rPr>
+          <w:szCs w:val="28"/>
+          <w:lang w:eastAsia="ar-SA"/>
+        </w:rPr>
+        <w:t>Программирование в компьютерных системах</w:t>
+      </w:r>
+      <w:r>
+        <w:rPr>
+          <w:color w:val="000000"/>
+          <w:szCs w:val="28"/>
+        </w:rPr>
+        <w:t xml:space="preserve"> и имеет важное значение </w:t>
+      </w:r>
+      <w:r>
+        <w:rPr>
+          <w:color w:val="000000"/>
+          <w:szCs w:val="28"/>
+        </w:rPr>
+        <w:t xml:space="preserve">в </w:t>
+      </w:r>
+      <w:r>
+        <w:rPr>
+          <w:color w:val="000000"/>
+          <w:szCs w:val="28"/>
+        </w:rPr>
+        <w:t>подготовке к выполнению выпускной квалификационной работы (дипломн</w:t>
+      </w:r>
+      <w:r>
+        <w:rPr>
+          <w:color w:val="000000"/>
+          <w:szCs w:val="28"/>
+        </w:rPr>
+        <w:t>ого проекта</w:t>
+      </w:r>
+      <w:r>
+        <w:rPr>
+          <w:color w:val="000000"/>
+          <w:szCs w:val="28"/>
+        </w:rPr>
+        <w:t>).</w:t>
+      </w:r>
+      <w:r>
+        <w:rPr>
+          <w:color w:val="000000"/>
+          <w:szCs w:val="28"/>
+        </w:rPr>
+        <w:t xml:space="preserve"> </w:t>
+      </w:r>
+      <w:r>
+        <w:rPr>
+          <w:color w:val="000000"/>
+          <w:szCs w:val="28"/>
+        </w:rPr>
+        <w:t>П</w:t>
+      </w:r>
+      <w:r>
+        <w:rPr>
+          <w:color w:val="000000"/>
+          <w:szCs w:val="28"/>
+        </w:rPr>
+        <w:t xml:space="preserve">роизводственная </w:t>
+      </w:r>
+      <w:r>
+        <w:rPr>
+          <w:color w:val="000000"/>
+          <w:szCs w:val="28"/>
+        </w:rPr>
+        <w:t xml:space="preserve">(преддипломная) </w:t>
+      </w:r>
+      <w:r>
+        <w:rPr>
+          <w:color w:val="000000"/>
+          <w:szCs w:val="28"/>
+        </w:rPr>
+        <w:t>практика</w:t>
+      </w:r>
+      <w:r>
+        <w:rPr>
+          <w:color w:val="000000"/>
+          <w:szCs w:val="28"/>
+        </w:rPr>
+        <w:t xml:space="preserve"> является заключительным этапом обучения и </w:t>
+      </w:r>
+      <w:r>
+        <w:rPr>
+          <w:szCs w:val="28"/>
+        </w:rPr>
+        <w:t>направлена на углубление</w:t>
+      </w:r>
+      <w:r>
+        <w:rPr>
+          <w:color w:val="000000"/>
+          <w:szCs w:val="28"/>
+        </w:rPr>
+        <w:t xml:space="preserve"> общих и профессиональных компетенций, проверку </w:t>
+      </w:r>
+      <w:r>
+        <w:rPr>
+          <w:color w:val="000000"/>
+          <w:szCs w:val="28"/>
+        </w:rPr>
+        <w:t>Вашей</w:t>
+      </w:r>
+      <w:r>
+        <w:rPr>
+          <w:color w:val="000000"/>
+          <w:szCs w:val="28"/>
+        </w:rPr>
+        <w:t xml:space="preserve"> готовности к самостоятельной трудовой деятельности</w:t>
+      </w:r>
+      <w:r>
+        <w:rPr>
+          <w:color w:val="000000"/>
+          <w:szCs w:val="28"/>
+        </w:rPr>
+        <w:t xml:space="preserve">, обеспечивая получение и анализ опыта, как по выполнению профессиональных функций, так и по вступлению в трудовые отношения. </w:t>
+      </w:r>
+    </w:p>
+    <w:p>
+      <w:pPr>
+        <w:pStyle w:val="21"/>
+        <w:rPr>
+          <w:color w:val="000000"/>
+          <w:sz w:val="28"/>
+          <w:szCs w:val="28"/>
+        </w:rPr>
+      </w:pPr>
+      <w:r>
+        <w:rPr>
+          <w:color w:val="000000"/>
+          <w:sz w:val="28"/>
+          <w:szCs w:val="28"/>
+        </w:rPr>
+        <w:t>Практика направлена на:</w:t>
+      </w:r>
+    </w:p>
+    <w:p>
+      <w:pPr>
+        <w:pStyle w:val="21"/>
+        <w:numPr>
+          <w:ilvl w:val="0"/>
+          <w:numId w:val="2"/>
+        </w:numPr>
+        <w:rPr>
+          <w:color w:val="000000"/>
+          <w:sz w:val="28"/>
+          <w:szCs w:val="28"/>
+        </w:rPr>
+      </w:pPr>
+      <w:r>
+        <w:rPr>
+          <w:color w:val="000000"/>
+          <w:sz w:val="28"/>
+          <w:szCs w:val="28"/>
+        </w:rPr>
+        <w:t>подготовк</w:t>
+      </w:r>
+      <w:r>
+        <w:rPr>
+          <w:color w:val="000000"/>
+          <w:sz w:val="28"/>
+          <w:szCs w:val="28"/>
+        </w:rPr>
+        <w:t>у</w:t>
+      </w:r>
+      <w:r>
+        <w:rPr>
+          <w:color w:val="000000"/>
+          <w:sz w:val="28"/>
+          <w:szCs w:val="28"/>
+        </w:rPr>
+        <w:t xml:space="preserve"> к выполнению основных профессиональных функций в соответствии с квалификационными требованиями; </w:t>
+      </w:r>
+    </w:p>
+    <w:p>
+      <w:pPr>
+        <w:pStyle w:val="21"/>
+        <w:numPr>
+          <w:ilvl w:val="0"/>
+          <w:numId w:val="2"/>
+        </w:numPr>
+        <w:rPr>
+          <w:color w:val="000000"/>
+          <w:sz w:val="28"/>
+          <w:szCs w:val="28"/>
+        </w:rPr>
+      </w:pPr>
+      <w:r>
+        <w:rPr>
+          <w:color w:val="000000"/>
+          <w:sz w:val="28"/>
+          <w:szCs w:val="28"/>
+        </w:rPr>
+        <w:t xml:space="preserve">ознакомление непосредственно на предприятиях, в учреждениях и организациях с передовой техникой и технологией, с организацией труда и экономикой производственной деятельности; </w:t>
+      </w:r>
+    </w:p>
+    <w:p>
+      <w:pPr>
+        <w:pStyle w:val="21"/>
+        <w:numPr>
+          <w:ilvl w:val="0"/>
+          <w:numId w:val="2"/>
+        </w:numPr>
+        <w:rPr>
+          <w:color w:val="000000"/>
+          <w:sz w:val="28"/>
+          <w:szCs w:val="28"/>
+        </w:rPr>
+      </w:pPr>
+      <w:r>
+        <w:rPr>
+          <w:color w:val="000000"/>
+          <w:sz w:val="28"/>
+          <w:szCs w:val="28"/>
+        </w:rPr>
+        <w:t xml:space="preserve">изучение принципов проектирования программного обеспечения с использованием современных средств и методов автоматизации основных этапов проектирования; </w:t>
+      </w:r>
+    </w:p>
+    <w:p>
+      <w:pPr>
+        <w:pStyle w:val="21"/>
+        <w:numPr>
+          <w:ilvl w:val="0"/>
+          <w:numId w:val="2"/>
+        </w:numPr>
+        <w:rPr>
+          <w:color w:val="000000"/>
+          <w:sz w:val="28"/>
+          <w:szCs w:val="28"/>
+        </w:rPr>
+      </w:pPr>
+      <w:r>
+        <w:rPr>
+          <w:color w:val="000000"/>
+          <w:sz w:val="28"/>
+          <w:szCs w:val="28"/>
+        </w:rPr>
+        <w:t>изучение методики проектирования в соответствии с ГОСТами и стандартами, используемых при разработке программного обеспечения;</w:t>
+      </w:r>
+    </w:p>
+    <w:p>
+      <w:pPr>
+        <w:pStyle w:val="21"/>
+        <w:numPr>
+          <w:ilvl w:val="0"/>
+          <w:numId w:val="2"/>
+        </w:numPr>
+        <w:rPr>
+          <w:color w:val="000000"/>
+          <w:sz w:val="28"/>
+          <w:szCs w:val="28"/>
+        </w:rPr>
+      </w:pPr>
+      <w:r>
+        <w:rPr>
+          <w:color w:val="000000"/>
+          <w:sz w:val="28"/>
+          <w:szCs w:val="28"/>
+        </w:rPr>
+        <w:t>изучение эффективности функционирования информационных систем предприятия, анализа качества работы и исследование проблем информационных систем на предприятии</w:t>
+      </w:r>
+    </w:p>
+    <w:p>
+      <w:pPr>
+        <w:pStyle w:val="21"/>
+        <w:numPr>
+          <w:ilvl w:val="0"/>
+          <w:numId w:val="2"/>
+        </w:numPr>
+        <w:rPr>
+          <w:color w:val="000000"/>
+          <w:sz w:val="28"/>
+          <w:szCs w:val="28"/>
+        </w:rPr>
+      </w:pPr>
+      <w:r>
+        <w:rPr>
+          <w:color w:val="000000"/>
+          <w:sz w:val="28"/>
+          <w:szCs w:val="28"/>
+        </w:rPr>
+        <w:t xml:space="preserve">приобретение практических навыков по разработке и проектированию функциональных задач и подсистем в соответствии с темой дипломного проекта; </w:t>
+      </w:r>
+    </w:p>
+    <w:p>
+      <w:pPr>
+        <w:pStyle w:val="21"/>
+        <w:numPr>
+          <w:ilvl w:val="0"/>
+          <w:numId w:val="2"/>
+        </w:numPr>
+        <w:rPr>
+          <w:color w:val="000000"/>
+          <w:sz w:val="28"/>
+          <w:szCs w:val="28"/>
+        </w:rPr>
+      </w:pPr>
+      <w:r>
+        <w:rPr>
+          <w:color w:val="000000"/>
+          <w:sz w:val="28"/>
+          <w:szCs w:val="28"/>
+        </w:rPr>
+        <w:t xml:space="preserve">сбор необходимого материала для выполнения дипломного проекта в соответствии с полученными индивидуальными заданиями; </w:t>
+      </w:r>
+    </w:p>
+    <w:p>
+      <w:pPr>
+        <w:pStyle w:val="21"/>
+        <w:numPr>
+          <w:ilvl w:val="0"/>
+          <w:numId w:val="2"/>
+        </w:numPr>
+        <w:rPr>
+          <w:color w:val="000000"/>
+          <w:sz w:val="28"/>
+          <w:szCs w:val="28"/>
+        </w:rPr>
+      </w:pPr>
+      <w:r>
+        <w:rPr>
+          <w:color w:val="000000"/>
+          <w:sz w:val="28"/>
+          <w:szCs w:val="28"/>
+        </w:rPr>
+        <w:t xml:space="preserve">закрепление и совершенствование знаний и практических навыков, полученных </w:t>
+      </w:r>
+      <w:r>
+        <w:rPr>
+          <w:color w:val="000000"/>
+          <w:sz w:val="28"/>
+          <w:szCs w:val="28"/>
+        </w:rPr>
+        <w:t>Вами</w:t>
+      </w:r>
+      <w:r>
+        <w:rPr>
+          <w:color w:val="000000"/>
+          <w:sz w:val="28"/>
+          <w:szCs w:val="28"/>
+        </w:rPr>
+        <w:t xml:space="preserve"> в процессе обучения.</w:t>
+      </w:r>
+    </w:p>
+    <w:p>
+      <w:pPr>
+        <w:pStyle w:val="21"/>
+        <w:ind w:firstLine="709"/>
+        <w:rPr>
+          <w:b/>
+          <w:color w:val="000000"/>
+          <w:sz w:val="20"/>
+          <w:szCs w:val="28"/>
+        </w:rPr>
+      </w:pPr>
+    </w:p>
+    <w:p>
+      <w:pPr>
+        <w:pStyle w:val="21"/>
+        <w:ind w:firstLine="709"/>
+        <w:rPr>
+          <w:b/>
+          <w:color w:val="000000"/>
+          <w:sz w:val="28"/>
+          <w:szCs w:val="28"/>
+        </w:rPr>
+      </w:pPr>
+      <w:r>
+        <w:rPr>
+          <w:b/>
+          <w:color w:val="000000"/>
+          <w:sz w:val="28"/>
+          <w:szCs w:val="28"/>
+        </w:rPr>
+        <w:t>Цели практики:</w:t>
+      </w:r>
+    </w:p>
+    <w:p>
+      <w:pPr>
+        <w:pStyle w:val="21"/>
+        <w:ind w:firstLine="709"/>
+        <w:rPr>
+          <w:b/>
+          <w:color w:val="000000"/>
+          <w:sz w:val="22"/>
+          <w:szCs w:val="28"/>
+        </w:rPr>
+      </w:pPr>
+    </w:p>
+    <w:p>
+      <w:pPr>
+        <w:pStyle w:val="21"/>
+        <w:numPr>
+          <w:ilvl w:val="1"/>
+          <w:numId w:val="1"/>
+        </w:numPr>
+        <w:ind w:left="0" w:firstLine="1069"/>
+        <w:rPr>
+          <w:b/>
+          <w:color w:val="000000"/>
+          <w:sz w:val="28"/>
+          <w:szCs w:val="28"/>
+        </w:rPr>
+      </w:pPr>
+      <w:r>
+        <w:rPr>
+          <w:b/>
+          <w:sz w:val="28"/>
+          <w:szCs w:val="28"/>
+        </w:rPr>
+        <w:t xml:space="preserve"> Углубление</w:t>
+      </w:r>
+      <w:r>
+        <w:rPr>
+          <w:b/>
+          <w:color w:val="000000"/>
+          <w:sz w:val="28"/>
+          <w:szCs w:val="28"/>
+        </w:rPr>
+        <w:t xml:space="preserve"> практического опыта</w:t>
+      </w:r>
+      <w:r>
+        <w:rPr>
+          <w:b/>
+          <w:color w:val="000000"/>
+          <w:sz w:val="28"/>
+          <w:szCs w:val="28"/>
+        </w:rPr>
+        <w:t xml:space="preserve"> в области</w:t>
+      </w:r>
+      <w:r>
+        <w:rPr>
+          <w:b/>
+          <w:color w:val="000000"/>
+          <w:sz w:val="28"/>
+          <w:szCs w:val="28"/>
+        </w:rPr>
+        <w:t>:</w:t>
+      </w:r>
+    </w:p>
+    <w:p>
+      <w:pPr>
+        <w:pStyle w:val="a6"/>
+        <w:widowControl/>
+        <w:numPr>
+          <w:ilvl w:val="0"/>
+          <w:numId w:val="3"/>
+        </w:numPr>
+        <w:autoSpaceDE/>
+        <w:autoSpaceDN/>
+        <w:adjustRightInd/>
+        <w:contextualSpacing/>
+        <w:jc w:val="both"/>
+        <w:rPr>
+          <w:sz w:val="28"/>
+        </w:rPr>
+      </w:pPr>
+      <w:r>
+        <w:rPr>
+          <w:sz w:val="28"/>
+        </w:rPr>
+        <w:t>разработк</w:t>
+      </w:r>
+      <w:r>
+        <w:rPr>
+          <w:sz w:val="28"/>
+        </w:rPr>
+        <w:t>и</w:t>
+      </w:r>
+      <w:r>
+        <w:rPr>
+          <w:sz w:val="28"/>
+        </w:rPr>
+        <w:t xml:space="preserve"> алгоритма поставленной задачи и реализации его средствами автоматизированного проектирования; </w:t>
+      </w:r>
+    </w:p>
+    <w:p>
+      <w:pPr>
+        <w:pStyle w:val="a6"/>
+        <w:widowControl/>
+        <w:numPr>
+          <w:ilvl w:val="0"/>
+          <w:numId w:val="3"/>
+        </w:numPr>
+        <w:autoSpaceDE/>
+        <w:autoSpaceDN/>
+        <w:adjustRightInd/>
+        <w:contextualSpacing/>
+        <w:jc w:val="both"/>
+        <w:rPr>
+          <w:sz w:val="28"/>
+        </w:rPr>
+      </w:pPr>
+      <w:r>
+        <w:rPr>
+          <w:sz w:val="28"/>
+        </w:rPr>
+        <w:t>разработк</w:t>
+      </w:r>
+      <w:r>
+        <w:rPr>
+          <w:sz w:val="28"/>
+        </w:rPr>
+        <w:t>и</w:t>
+      </w:r>
+      <w:r>
+        <w:rPr>
+          <w:sz w:val="28"/>
+        </w:rPr>
+        <w:t xml:space="preserve"> кода программного продукта на основе готовой спецификации на уровне модуля; </w:t>
+      </w:r>
+    </w:p>
+    <w:p>
+      <w:pPr>
+        <w:pStyle w:val="a6"/>
+        <w:widowControl/>
+        <w:numPr>
+          <w:ilvl w:val="0"/>
+          <w:numId w:val="3"/>
+        </w:numPr>
+        <w:autoSpaceDE/>
+        <w:autoSpaceDN/>
+        <w:adjustRightInd/>
+        <w:contextualSpacing/>
+        <w:jc w:val="both"/>
+        <w:rPr>
+          <w:sz w:val="28"/>
+        </w:rPr>
+      </w:pPr>
+      <w:r>
+        <w:rPr>
+          <w:sz w:val="28"/>
+        </w:rPr>
+        <w:t>использовани</w:t>
+      </w:r>
+      <w:r>
+        <w:rPr>
+          <w:sz w:val="28"/>
+        </w:rPr>
+        <w:t>я</w:t>
+      </w:r>
+      <w:r>
+        <w:rPr>
+          <w:sz w:val="28"/>
+        </w:rPr>
+        <w:t xml:space="preserve"> инструментальных средств на этапе отладки программного продукта; </w:t>
+      </w:r>
+    </w:p>
+    <w:p>
+      <w:pPr>
+        <w:pStyle w:val="a6"/>
+        <w:widowControl/>
+        <w:numPr>
+          <w:ilvl w:val="0"/>
+          <w:numId w:val="3"/>
+        </w:numPr>
+        <w:autoSpaceDE/>
+        <w:autoSpaceDN/>
+        <w:adjustRightInd/>
+        <w:contextualSpacing/>
+        <w:jc w:val="both"/>
+        <w:rPr>
+          <w:sz w:val="28"/>
+        </w:rPr>
+      </w:pPr>
+      <w:r>
+        <w:rPr>
+          <w:sz w:val="28"/>
+        </w:rPr>
+        <w:t>проведени</w:t>
+      </w:r>
+      <w:r>
+        <w:rPr>
+          <w:sz w:val="28"/>
+        </w:rPr>
+        <w:t>я</w:t>
+      </w:r>
+      <w:r>
+        <w:rPr>
+          <w:sz w:val="28"/>
+        </w:rPr>
+        <w:t xml:space="preserve"> тестирования программного модуля по определенному сценарию;  </w:t>
+      </w:r>
+    </w:p>
+    <w:p>
+      <w:pPr>
+        <w:pStyle w:val="a6"/>
+        <w:widowControl/>
+        <w:numPr>
+          <w:ilvl w:val="0"/>
+          <w:numId w:val="3"/>
+        </w:numPr>
+        <w:autoSpaceDE/>
+        <w:autoSpaceDN/>
+        <w:adjustRightInd/>
+        <w:contextualSpacing/>
+        <w:jc w:val="both"/>
+        <w:rPr>
+          <w:sz w:val="28"/>
+        </w:rPr>
+      </w:pPr>
+      <w:r>
+        <w:rPr>
+          <w:sz w:val="28"/>
+        </w:rPr>
+        <w:t>работ</w:t>
+      </w:r>
+      <w:r>
+        <w:rPr>
+          <w:sz w:val="28"/>
+        </w:rPr>
+        <w:t>ы</w:t>
+      </w:r>
+      <w:r>
+        <w:rPr>
+          <w:sz w:val="28"/>
+        </w:rPr>
+        <w:t xml:space="preserve"> с объектами базы данных в конкретной системе управления базами данных; </w:t>
+      </w:r>
+    </w:p>
+    <w:p>
+      <w:pPr>
+        <w:pStyle w:val="a6"/>
+        <w:widowControl/>
+        <w:numPr>
+          <w:ilvl w:val="0"/>
+          <w:numId w:val="3"/>
+        </w:numPr>
+        <w:autoSpaceDE/>
+        <w:autoSpaceDN/>
+        <w:adjustRightInd/>
+        <w:contextualSpacing/>
+        <w:jc w:val="both"/>
+        <w:rPr>
+          <w:sz w:val="28"/>
+        </w:rPr>
+      </w:pPr>
+      <w:r>
+        <w:rPr>
+          <w:sz w:val="28"/>
+        </w:rPr>
+        <w:t>использовани</w:t>
+      </w:r>
+      <w:r>
+        <w:rPr>
+          <w:sz w:val="28"/>
+        </w:rPr>
+        <w:t>я</w:t>
+      </w:r>
+      <w:r>
+        <w:rPr>
+          <w:sz w:val="28"/>
+        </w:rPr>
+        <w:t xml:space="preserve"> средств заполнения базы данных; </w:t>
+      </w:r>
+    </w:p>
+    <w:p>
+      <w:pPr>
+        <w:pStyle w:val="a6"/>
+        <w:widowControl/>
+        <w:numPr>
+          <w:ilvl w:val="0"/>
+          <w:numId w:val="3"/>
+        </w:numPr>
+        <w:autoSpaceDE/>
+        <w:autoSpaceDN/>
+        <w:adjustRightInd/>
+        <w:contextualSpacing/>
+        <w:jc w:val="both"/>
+        <w:rPr>
+          <w:sz w:val="28"/>
+        </w:rPr>
+      </w:pPr>
+      <w:r>
+        <w:rPr>
+          <w:sz w:val="28"/>
+        </w:rPr>
+        <w:t>использовани</w:t>
+      </w:r>
+      <w:r>
+        <w:rPr>
+          <w:sz w:val="28"/>
+        </w:rPr>
+        <w:t>я</w:t>
+      </w:r>
+      <w:r>
+        <w:rPr>
+          <w:sz w:val="28"/>
+        </w:rPr>
+        <w:t xml:space="preserve"> стандартных методов защиты объектов базы данных; </w:t>
+      </w:r>
+    </w:p>
+    <w:p>
+      <w:pPr>
+        <w:pStyle w:val="a6"/>
+        <w:widowControl/>
+        <w:numPr>
+          <w:ilvl w:val="0"/>
+          <w:numId w:val="3"/>
+        </w:numPr>
+        <w:autoSpaceDE/>
+        <w:autoSpaceDN/>
+        <w:adjustRightInd/>
+        <w:contextualSpacing/>
+        <w:jc w:val="both"/>
+        <w:rPr>
+          <w:sz w:val="28"/>
+        </w:rPr>
+      </w:pPr>
+      <w:r>
+        <w:rPr>
+          <w:sz w:val="28"/>
+        </w:rPr>
+        <w:t>участи</w:t>
+      </w:r>
+      <w:r>
+        <w:rPr>
+          <w:sz w:val="28"/>
+        </w:rPr>
+        <w:t>я</w:t>
+      </w:r>
+      <w:r>
+        <w:rPr>
+          <w:sz w:val="28"/>
+        </w:rPr>
+        <w:t xml:space="preserve"> в выработке требований к программному обеспечению; </w:t>
+      </w:r>
+    </w:p>
+    <w:p>
+      <w:pPr>
+        <w:pStyle w:val="a6"/>
+        <w:widowControl/>
+        <w:numPr>
+          <w:ilvl w:val="0"/>
+          <w:numId w:val="3"/>
+        </w:numPr>
+        <w:autoSpaceDE/>
+        <w:autoSpaceDN/>
+        <w:adjustRightInd/>
+        <w:contextualSpacing/>
+        <w:jc w:val="both"/>
+        <w:rPr>
+          <w:sz w:val="28"/>
+        </w:rPr>
+      </w:pPr>
+      <w:r>
+        <w:rPr>
+          <w:sz w:val="28"/>
+        </w:rPr>
+        <w:t>участи</w:t>
+      </w:r>
+      <w:r>
+        <w:rPr>
+          <w:sz w:val="28"/>
+        </w:rPr>
+        <w:t>я</w:t>
+      </w:r>
+      <w:r>
+        <w:rPr>
+          <w:sz w:val="28"/>
+        </w:rPr>
+        <w:t xml:space="preserve"> в проектировании программного обеспечения с использованием специализированных программных пакетов.  </w:t>
+      </w:r>
+    </w:p>
+    <w:p>
+      <w:pPr>
+        <w:pStyle w:val="21"/>
+        <w:ind w:firstLine="0"/>
+        <w:rPr>
+          <w:color w:val="000000"/>
+          <w:sz w:val="20"/>
+          <w:szCs w:val="28"/>
+        </w:rPr>
+      </w:pPr>
+    </w:p>
+    <w:p>
+      <w:pPr>
+        <w:pStyle w:val="21"/>
+        <w:numPr>
+          <w:ilvl w:val="1"/>
+          <w:numId w:val="1"/>
+        </w:numPr>
+        <w:rPr>
+          <w:b/>
+          <w:color w:val="000000"/>
+          <w:sz w:val="28"/>
+          <w:szCs w:val="28"/>
+        </w:rPr>
+      </w:pPr>
+      <w:r>
+        <w:rPr>
+          <w:b/>
+          <w:sz w:val="28"/>
+          <w:szCs w:val="28"/>
+        </w:rPr>
+        <w:t xml:space="preserve"> Развитие</w:t>
+      </w:r>
+      <w:r>
+        <w:rPr>
+          <w:b/>
+          <w:color w:val="000000"/>
+          <w:sz w:val="28"/>
+          <w:szCs w:val="28"/>
+        </w:rPr>
+        <w:t xml:space="preserve"> профессиональных компетенций (ПК)</w:t>
+      </w:r>
+    </w:p>
+    <w:p>
+      <w:pPr>
+        <w:pStyle w:val="a7"/>
+        <w:widowControl w:val="0"/>
+        <w:spacing w:line="252" w:lineRule="auto"/>
+        <w:ind w:left="0" w:firstLine="567"/>
+        <w:jc w:val="both"/>
+        <w:rPr>
+          <w:rFonts w:ascii="Times New Roman" w:hAnsi="Times New Roman" w:cs="Times New Roman"/>
+          <w:sz w:val="28"/>
+        </w:rPr>
+      </w:pPr>
+      <w:r>
+        <w:rPr>
+          <w:rFonts w:ascii="Times New Roman" w:hAnsi="Times New Roman" w:cs="Times New Roman"/>
+          <w:sz w:val="28"/>
+        </w:rPr>
+        <w:t>ПК 1.1. Выполнять разработку спецификаций отдельных компонент.</w:t>
+      </w:r>
+    </w:p>
+    <w:p>
+      <w:pPr>
+        <w:pStyle w:val="a7"/>
+        <w:widowControl w:val="0"/>
+        <w:spacing w:line="252" w:lineRule="auto"/>
+        <w:ind w:left="0" w:firstLine="567"/>
+        <w:jc w:val="both"/>
+        <w:rPr>
+          <w:rFonts w:ascii="Times New Roman" w:hAnsi="Times New Roman" w:cs="Times New Roman"/>
+          <w:sz w:val="28"/>
+        </w:rPr>
+      </w:pPr>
+      <w:r>
+        <w:rPr>
+          <w:rFonts w:ascii="Times New Roman" w:hAnsi="Times New Roman" w:cs="Times New Roman"/>
+          <w:sz w:val="28"/>
+        </w:rPr>
+        <w:t>ПК 1.2. </w:t>
+      </w:r>
+      <w:r>
+        <w:rPr>
+          <w:rFonts w:ascii="Times New Roman" w:hAnsi="Times New Roman" w:cs="Times New Roman"/>
+          <w:bCs/>
+          <w:sz w:val="28"/>
+        </w:rPr>
+        <w:t>Осуществлять разработку кода программного продукта на основе готовых спецификаций на уровне модуля</w:t>
+      </w:r>
+      <w:r>
+        <w:rPr>
+          <w:rFonts w:ascii="Times New Roman" w:hAnsi="Times New Roman" w:cs="Times New Roman"/>
+          <w:sz w:val="28"/>
+        </w:rPr>
+        <w:t>.</w:t>
+      </w:r>
+    </w:p>
+    <w:p>
+      <w:pPr>
+        <w:pStyle w:val="a7"/>
+        <w:widowControl w:val="0"/>
+        <w:spacing w:line="252" w:lineRule="auto"/>
+        <w:ind w:left="0" w:firstLine="567"/>
+        <w:jc w:val="both"/>
+        <w:rPr>
+          <w:rFonts w:ascii="Times New Roman" w:hAnsi="Times New Roman" w:cs="Times New Roman"/>
+          <w:sz w:val="28"/>
+        </w:rPr>
+      </w:pPr>
+      <w:r>
+        <w:rPr>
+          <w:rFonts w:ascii="Times New Roman" w:hAnsi="Times New Roman" w:cs="Times New Roman"/>
+          <w:sz w:val="28"/>
+        </w:rPr>
+        <w:t>ПК 1.3. </w:t>
+      </w:r>
+      <w:r>
+        <w:rPr>
+          <w:rFonts w:ascii="Times New Roman" w:hAnsi="Times New Roman" w:cs="Times New Roman"/>
+          <w:bCs/>
+          <w:sz w:val="28"/>
+        </w:rPr>
+        <w:t>Выполнять отладку программных модулей с использованием специализированных программных средств</w:t>
+      </w:r>
+      <w:r>
+        <w:rPr>
+          <w:rFonts w:ascii="Times New Roman" w:hAnsi="Times New Roman" w:cs="Times New Roman"/>
+          <w:sz w:val="28"/>
+        </w:rPr>
+        <w:t>. </w:t>
+      </w:r>
+    </w:p>
+    <w:p>
+      <w:pPr>
+        <w:pStyle w:val="a7"/>
+        <w:widowControl w:val="0"/>
+        <w:spacing w:line="252" w:lineRule="auto"/>
+        <w:ind w:left="0" w:firstLine="567"/>
+        <w:jc w:val="both"/>
+        <w:rPr>
+          <w:rFonts w:ascii="Times New Roman" w:hAnsi="Times New Roman" w:cs="Times New Roman"/>
+          <w:sz w:val="28"/>
+        </w:rPr>
+      </w:pPr>
+      <w:r>
+        <w:rPr>
+          <w:rFonts w:ascii="Times New Roman" w:hAnsi="Times New Roman" w:cs="Times New Roman"/>
+          <w:sz w:val="28"/>
+        </w:rPr>
+        <w:t>ПК 1.4. </w:t>
+      </w:r>
+      <w:r>
+        <w:rPr>
+          <w:rFonts w:ascii="Times New Roman" w:hAnsi="Times New Roman" w:cs="Times New Roman"/>
+          <w:bCs/>
+          <w:sz w:val="28"/>
+        </w:rPr>
+        <w:t>Выполнять тестирование программных модулей</w:t>
+      </w:r>
+      <w:r>
+        <w:rPr>
+          <w:rFonts w:ascii="Times New Roman" w:hAnsi="Times New Roman" w:cs="Times New Roman"/>
+          <w:sz w:val="28"/>
+        </w:rPr>
+        <w:t>.</w:t>
+      </w:r>
+    </w:p>
+    <w:p>
+      <w:pPr>
+        <w:pStyle w:val="a7"/>
+        <w:widowControl w:val="0"/>
+        <w:spacing w:line="252" w:lineRule="auto"/>
+        <w:ind w:left="0" w:firstLine="567"/>
+        <w:jc w:val="both"/>
+        <w:rPr>
+          <w:rFonts w:ascii="Times New Roman" w:hAnsi="Times New Roman" w:cs="Times New Roman"/>
+          <w:sz w:val="28"/>
+        </w:rPr>
+      </w:pPr>
+      <w:r>
+        <w:rPr>
+          <w:rFonts w:ascii="Times New Roman" w:hAnsi="Times New Roman" w:cs="Times New Roman"/>
+          <w:sz w:val="28"/>
+        </w:rPr>
+        <w:t>ПК 1.5. Осуществлять оптимизацию программного кода модуля.</w:t>
+      </w:r>
+    </w:p>
+    <w:p>
+      <w:pPr>
+        <w:pStyle w:val="a7"/>
+        <w:widowControl w:val="0"/>
+        <w:spacing w:line="252" w:lineRule="auto"/>
+        <w:ind w:left="0" w:firstLine="567"/>
+        <w:jc w:val="both"/>
+        <w:rPr>
+          <w:rFonts w:ascii="Times New Roman" w:hAnsi="Times New Roman" w:cs="Times New Roman"/>
+          <w:sz w:val="28"/>
+        </w:rPr>
+      </w:pPr>
+      <w:r>
+        <w:rPr>
+          <w:rFonts w:ascii="Times New Roman" w:hAnsi="Times New Roman" w:cs="Times New Roman"/>
+          <w:sz w:val="28"/>
+        </w:rPr>
+        <w:t>ПК 1.6. </w:t>
+      </w:r>
+      <w:r>
+        <w:rPr>
+          <w:rFonts w:ascii="Times New Roman" w:hAnsi="Times New Roman" w:cs="Times New Roman"/>
+          <w:bCs/>
+          <w:sz w:val="28"/>
+        </w:rPr>
+        <w:t>Разрабатывать компоненты проектной и технической документации с использованием графических языков спецификаций</w:t>
+      </w:r>
+      <w:r>
+        <w:rPr>
+          <w:rFonts w:ascii="Times New Roman" w:hAnsi="Times New Roman" w:cs="Times New Roman"/>
+          <w:sz w:val="28"/>
+        </w:rPr>
+        <w:t>.</w:t>
+      </w:r>
+    </w:p>
+    <w:p>
+      <w:pPr>
+        <w:pStyle w:val="a7"/>
+        <w:widowControl w:val="0"/>
+        <w:ind w:left="0" w:firstLine="567"/>
+        <w:jc w:val="both"/>
+        <w:rPr>
+          <w:rFonts w:ascii="Times New Roman" w:hAnsi="Times New Roman" w:cs="Times New Roman"/>
+          <w:sz w:val="28"/>
+        </w:rPr>
+      </w:pPr>
+      <w:r>
+        <w:rPr>
+          <w:rFonts w:ascii="Times New Roman" w:hAnsi="Times New Roman"/>
+          <w:sz w:val="28"/>
+        </w:rPr>
+        <w:t>ПК 2.1. </w:t>
+      </w:r>
+      <w:r>
+        <w:rPr>
+          <w:rFonts w:ascii="Times New Roman" w:hAnsi="Times New Roman" w:cs="Times New Roman"/>
+          <w:sz w:val="28"/>
+        </w:rPr>
+        <w:t>Разрабатывать объекты базы данных.</w:t>
+      </w:r>
+      <w:r>
+        <w:rPr>
+          <w:rFonts w:ascii="Times New Roman" w:hAnsi="Times New Roman"/>
+          <w:sz w:val="28"/>
+        </w:rPr>
+        <w:t> </w:t>
+      </w:r>
+    </w:p>
+    <w:p>
+      <w:pPr>
+        <w:pStyle w:val="a7"/>
+        <w:widowControl w:val="0"/>
+        <w:ind w:left="0" w:firstLine="567"/>
+        <w:jc w:val="both"/>
+        <w:rPr>
+          <w:rFonts w:ascii="Times New Roman" w:hAnsi="Times New Roman" w:cs="Times New Roman"/>
+          <w:sz w:val="28"/>
+        </w:rPr>
+      </w:pPr>
+      <w:r>
+        <w:rPr>
+          <w:rFonts w:ascii="Times New Roman" w:hAnsi="Times New Roman" w:cs="Times New Roman"/>
+          <w:sz w:val="28"/>
+        </w:rPr>
+        <w:t>ПК 2.2. Реализовывать базу данных в конкретной системе управления базами данных (СУБД). </w:t>
+      </w:r>
+    </w:p>
+    <w:p>
+      <w:pPr>
+        <w:pStyle w:val="a7"/>
+        <w:widowControl w:val="0"/>
+        <w:ind w:left="0" w:firstLine="567"/>
+        <w:jc w:val="both"/>
+        <w:rPr>
+          <w:rFonts w:ascii="Times New Roman" w:hAnsi="Times New Roman" w:cs="Times New Roman"/>
+          <w:sz w:val="28"/>
+        </w:rPr>
+      </w:pPr>
+      <w:r>
+        <w:rPr>
+          <w:rFonts w:ascii="Times New Roman" w:hAnsi="Times New Roman" w:cs="Times New Roman"/>
+          <w:sz w:val="28"/>
+        </w:rPr>
+        <w:t>ПК 2.3. Решать вопросы администрирования базы данных.</w:t>
+      </w:r>
+    </w:p>
+    <w:p>
+      <w:pPr>
+        <w:pStyle w:val="a7"/>
+        <w:widowControl w:val="0"/>
+        <w:ind w:left="0" w:firstLine="567"/>
+        <w:jc w:val="both"/>
+        <w:rPr>
+          <w:rFonts w:ascii="Times New Roman" w:hAnsi="Times New Roman"/>
+          <w:sz w:val="28"/>
+        </w:rPr>
+      </w:pPr>
+      <w:r>
+        <w:rPr>
+          <w:rFonts w:ascii="Times New Roman" w:hAnsi="Times New Roman" w:cs="Times New Roman"/>
+          <w:sz w:val="28"/>
+        </w:rPr>
+        <w:t>ПК 2.4. Реализовывать методы и технологии защиты информации в базах данных. </w:t>
+      </w:r>
+    </w:p>
+    <w:p>
+      <w:pPr>
+        <w:pStyle w:val="a7"/>
+        <w:widowControl w:val="0"/>
+        <w:ind w:left="0" w:firstLine="567"/>
+        <w:jc w:val="both"/>
+        <w:rPr>
+          <w:rFonts w:ascii="Times New Roman" w:hAnsi="Times New Roman" w:cs="Times New Roman"/>
+          <w:sz w:val="28"/>
+        </w:rPr>
+      </w:pPr>
+      <w:r>
+        <w:rPr>
+          <w:rFonts w:ascii="Times New Roman" w:hAnsi="Times New Roman"/>
+          <w:sz w:val="28"/>
+        </w:rPr>
+        <w:t>ПК 3.1. </w:t>
+      </w:r>
+      <w:r>
+        <w:rPr>
+          <w:rFonts w:ascii="Times New Roman" w:hAnsi="Times New Roman" w:cs="Times New Roman"/>
+          <w:sz w:val="28"/>
+        </w:rPr>
+        <w:t>Анализировать проектную и техническую документацию на уровне взаимодействия компонент программного обеспечения.</w:t>
+      </w:r>
+      <w:r>
+        <w:rPr>
+          <w:rFonts w:ascii="Times New Roman" w:hAnsi="Times New Roman"/>
+          <w:sz w:val="28"/>
+        </w:rPr>
+        <w:t> </w:t>
+      </w:r>
+    </w:p>
+    <w:p>
+      <w:pPr>
+        <w:pStyle w:val="a7"/>
+        <w:widowControl w:val="0"/>
+        <w:ind w:left="0" w:firstLine="567"/>
+        <w:jc w:val="both"/>
+        <w:rPr>
+          <w:rFonts w:ascii="Times New Roman" w:hAnsi="Times New Roman" w:cs="Times New Roman"/>
+          <w:sz w:val="28"/>
+        </w:rPr>
+      </w:pPr>
+      <w:r>
+        <w:rPr>
+          <w:rFonts w:ascii="Times New Roman" w:hAnsi="Times New Roman" w:cs="Times New Roman"/>
+          <w:sz w:val="28"/>
+        </w:rPr>
+        <w:t>ПК 3.2. </w:t>
+      </w:r>
+      <w:r>
+        <w:rPr>
+          <w:rFonts w:ascii="Times New Roman" w:hAnsi="Times New Roman" w:cs="Times New Roman"/>
+          <w:kern w:val="24"/>
+          <w:sz w:val="28"/>
+        </w:rPr>
+        <w:t>Выполнять интеграцию модулей в программную систему.</w:t>
+      </w:r>
+    </w:p>
+    <w:p>
+      <w:pPr>
+        <w:pStyle w:val="a7"/>
+        <w:widowControl w:val="0"/>
+        <w:ind w:left="0" w:firstLine="567"/>
+        <w:jc w:val="both"/>
+        <w:rPr>
+          <w:rFonts w:ascii="Times New Roman" w:hAnsi="Times New Roman" w:cs="Times New Roman"/>
+          <w:sz w:val="28"/>
+        </w:rPr>
+      </w:pPr>
+      <w:r>
+        <w:rPr>
+          <w:rFonts w:ascii="Times New Roman" w:hAnsi="Times New Roman" w:cs="Times New Roman"/>
+          <w:sz w:val="28"/>
+        </w:rPr>
+        <w:t>ПК 3.3. Выполнять отладку программного продукта с использованием специализированных программных средств. </w:t>
+      </w:r>
+    </w:p>
+    <w:p>
+      <w:pPr>
+        <w:pStyle w:val="a7"/>
+        <w:widowControl w:val="0"/>
+        <w:ind w:left="0" w:firstLine="567"/>
+        <w:jc w:val="both"/>
+        <w:rPr>
+          <w:rFonts w:ascii="Times New Roman" w:hAnsi="Times New Roman" w:cs="Times New Roman"/>
+          <w:bCs/>
+          <w:sz w:val="28"/>
+        </w:rPr>
+      </w:pPr>
+      <w:r>
+        <w:rPr>
+          <w:rFonts w:ascii="Times New Roman" w:hAnsi="Times New Roman" w:cs="Times New Roman"/>
+          <w:sz w:val="28"/>
+        </w:rPr>
+        <w:t xml:space="preserve">ПК 3.4. Осуществлять разработку </w:t>
+      </w:r>
+      <w:r>
+        <w:rPr>
+          <w:rFonts w:ascii="Times New Roman" w:hAnsi="Times New Roman" w:cs="Times New Roman"/>
+          <w:bCs/>
+          <w:sz w:val="28"/>
+        </w:rPr>
+        <w:t>тестовых наборов и тестовых сценариев.</w:t>
+      </w:r>
+    </w:p>
+    <w:p>
+      <w:pPr>
+        <w:pStyle w:val="a7"/>
+        <w:widowControl w:val="0"/>
+        <w:ind w:left="0" w:firstLine="567"/>
+        <w:jc w:val="both"/>
+        <w:rPr>
+          <w:rFonts w:ascii="Times New Roman" w:hAnsi="Times New Roman" w:cs="Times New Roman"/>
+          <w:sz w:val="28"/>
+        </w:rPr>
+      </w:pPr>
+      <w:r>
+        <w:rPr>
+          <w:rFonts w:ascii="Times New Roman" w:hAnsi="Times New Roman" w:cs="Times New Roman"/>
+          <w:bCs/>
+          <w:sz w:val="28"/>
+        </w:rPr>
+        <w:t>ПК 3.5. </w:t>
+      </w:r>
+      <w:r>
+        <w:rPr>
+          <w:rFonts w:ascii="Times New Roman" w:hAnsi="Times New Roman" w:cs="Times New Roman"/>
+          <w:sz w:val="28"/>
+        </w:rPr>
+        <w:t>Производить инспектирование компонент программного продукта на предмет соответствия стандартам кодирования.</w:t>
+      </w:r>
+    </w:p>
+    <w:p>
+      <w:pPr>
+        <w:pStyle w:val="a7"/>
+        <w:widowControl w:val="0"/>
+        <w:ind w:left="0" w:firstLine="567"/>
+        <w:jc w:val="both"/>
+        <w:rPr>
+          <w:rFonts w:ascii="Times New Roman" w:hAnsi="Times New Roman"/>
+          <w:sz w:val="28"/>
+        </w:rPr>
+      </w:pPr>
+      <w:r>
+        <w:rPr>
+          <w:rFonts w:ascii="Times New Roman" w:hAnsi="Times New Roman" w:cs="Times New Roman"/>
+          <w:sz w:val="28"/>
+        </w:rPr>
+        <w:t>ПК 3.6. </w:t>
+      </w:r>
+      <w:r>
+        <w:rPr>
+          <w:rFonts w:ascii="Times New Roman" w:hAnsi="Times New Roman" w:cs="Times New Roman"/>
+          <w:bCs/>
+          <w:sz w:val="28"/>
+        </w:rPr>
+        <w:t>Разрабатывать технологическую документацию.</w:t>
+      </w:r>
+    </w:p>
+    <w:p>
+      <w:pPr>
+        <w:pStyle w:val="21"/>
+        <w:ind w:left="2149" w:firstLine="0"/>
+        <w:rPr>
+          <w:color w:val="000000"/>
+          <w:sz w:val="28"/>
+          <w:szCs w:val="28"/>
+        </w:rPr>
+      </w:pPr>
+    </w:p>
+    <w:p>
+      <w:pPr>
+        <w:pStyle w:val="21"/>
+        <w:numPr>
+          <w:ilvl w:val="1"/>
+          <w:numId w:val="1"/>
+        </w:numPr>
+        <w:rPr>
+          <w:b/>
+          <w:color w:val="000000"/>
+          <w:sz w:val="28"/>
+          <w:szCs w:val="28"/>
+        </w:rPr>
+      </w:pPr>
+      <w:r>
+        <w:rPr>
+          <w:b/>
+          <w:sz w:val="28"/>
+          <w:szCs w:val="28"/>
+        </w:rPr>
+        <w:t xml:space="preserve"> </w:t>
+      </w:r>
+      <w:r>
+        <w:rPr>
+          <w:b/>
+          <w:sz w:val="28"/>
+          <w:szCs w:val="28"/>
+        </w:rPr>
+        <w:t>Развитие</w:t>
+      </w:r>
+      <w:r>
+        <w:rPr>
+          <w:b/>
+          <w:color w:val="000000"/>
+          <w:sz w:val="28"/>
+          <w:szCs w:val="28"/>
+        </w:rPr>
+        <w:t xml:space="preserve"> общих компетенций (ОК)</w:t>
+      </w:r>
+    </w:p>
+    <w:p>
+      <w:pPr>
+        <w:ind w:firstLine="567"/>
+        <w:jc w:val="both"/>
+        <w:rPr>
+          <w:szCs w:val="28"/>
+        </w:rPr>
+      </w:pPr>
+      <w:r>
+        <w:rPr>
+          <w:szCs w:val="28"/>
+        </w:rPr>
+        <w:t>ОК 1. Понимать сущность и социальную значимость своей будущей профессии, проя</w:t>
+      </w:r>
+      <w:r>
+        <w:rPr>
+          <w:szCs w:val="28"/>
+        </w:rPr>
+        <w:t>влять к ней устойчивый интерес.</w:t>
+      </w:r>
+    </w:p>
+    <w:p>
+      <w:pPr>
+        <w:ind w:firstLine="567"/>
+        <w:jc w:val="both"/>
+        <w:rPr>
+          <w:szCs w:val="28"/>
+        </w:rPr>
+      </w:pPr>
+      <w:r>
+        <w:rPr>
+          <w:szCs w:val="28"/>
+        </w:rPr>
+        <w:t>ОК 2.</w:t>
+      </w:r>
+      <w:r>
+        <w:rPr>
+          <w:szCs w:val="28"/>
+        </w:rPr>
+        <w:t xml:space="preserve"> Организовывать собственную деятельность, определять методы и </w:t>
+      </w:r>
+      <w:r>
+        <w:rPr>
+          <w:szCs w:val="28"/>
+        </w:rPr>
+        <w:t>способы выполнения профессиональных задач, оценив</w:t>
+      </w:r>
+      <w:r>
+        <w:rPr>
+          <w:szCs w:val="28"/>
+        </w:rPr>
+        <w:t>ать их эффективность и качество.</w:t>
+      </w:r>
+    </w:p>
+    <w:p>
+      <w:pPr>
+        <w:ind w:firstLine="567"/>
+        <w:jc w:val="both"/>
+        <w:rPr>
+          <w:szCs w:val="28"/>
+        </w:rPr>
+      </w:pPr>
+      <w:r>
+        <w:rPr>
+          <w:szCs w:val="28"/>
+        </w:rPr>
+        <w:t>ОК 3. Решать проблемы, оценивать риски и принимать ре</w:t>
+      </w:r>
+      <w:r>
+        <w:rPr>
+          <w:szCs w:val="28"/>
+        </w:rPr>
+        <w:t>шения в нестандартных ситуациях.</w:t>
+      </w:r>
+    </w:p>
+    <w:p>
+      <w:pPr>
+        <w:ind w:firstLine="567"/>
+        <w:jc w:val="both"/>
+        <w:rPr>
+          <w:szCs w:val="28"/>
+        </w:rPr>
+      </w:pPr>
+      <w:r>
+        <w:rPr>
+          <w:szCs w:val="28"/>
+        </w:rPr>
+        <w:t>ОК 4. Осуществлять поиск, анализ и оценку информации, необходимой для постановки и решения профессиональных задач, профессио</w:t>
+      </w:r>
+      <w:r>
+        <w:rPr>
+          <w:szCs w:val="28"/>
+        </w:rPr>
+        <w:t>нального и личностного развития.</w:t>
+      </w:r>
+    </w:p>
+    <w:p>
+      <w:pPr>
+        <w:ind w:firstLine="567"/>
+        <w:jc w:val="both"/>
+        <w:rPr>
+          <w:szCs w:val="28"/>
+        </w:rPr>
+      </w:pPr>
+      <w:r>
+        <w:rPr>
+          <w:szCs w:val="28"/>
+        </w:rPr>
+        <w:t xml:space="preserve">ОК 5. Использовать информационно-коммуникационные технологии </w:t>
+      </w:r>
+      <w:r>
+        <w:rPr>
+          <w:szCs w:val="28"/>
+        </w:rPr>
+        <w:t>для совершенствовани</w:t>
+      </w:r>
+      <w:r>
+        <w:rPr>
+          <w:szCs w:val="28"/>
+        </w:rPr>
+        <w:t>я профессиональной деятельности.</w:t>
+      </w:r>
+    </w:p>
+    <w:p>
+      <w:pPr>
+        <w:ind w:firstLine="567"/>
+        <w:jc w:val="both"/>
+        <w:rPr>
+          <w:szCs w:val="28"/>
+        </w:rPr>
+      </w:pPr>
+      <w:r>
+        <w:rPr>
+          <w:szCs w:val="28"/>
+        </w:rPr>
+        <w:t>ОК 6. Работать в коллективе и команде, обеспечивать ее сплочение, эффективно общаться с коллега</w:t>
+      </w:r>
+      <w:r>
+        <w:rPr>
+          <w:szCs w:val="28"/>
+        </w:rPr>
+        <w:t>ми, руководством, потребителями.</w:t>
+      </w:r>
+    </w:p>
+    <w:p>
+      <w:pPr>
+        <w:ind w:firstLine="567"/>
+        <w:jc w:val="both"/>
+        <w:rPr>
+          <w:szCs w:val="28"/>
+        </w:rPr>
+      </w:pPr>
+      <w:r>
+        <w:rPr>
+          <w:szCs w:val="28"/>
+        </w:rPr>
+        <w:t xml:space="preserve">ОК 7. Ставить цели, мотивировать деятельность подчиненных, организовывать и контролировать их работу с принятием на себя ответственности </w:t>
+      </w:r>
+      <w:r>
+        <w:rPr>
+          <w:szCs w:val="28"/>
+        </w:rPr>
+        <w:t>за результат выполнения заданий.</w:t>
+      </w:r>
+    </w:p>
+    <w:p>
+      <w:pPr>
+        <w:ind w:firstLine="567"/>
+        <w:jc w:val="both"/>
+        <w:rPr>
+          <w:szCs w:val="28"/>
+        </w:rPr>
+      </w:pPr>
+      <w:r>
+        <w:rPr>
+          <w:szCs w:val="28"/>
+        </w:rPr>
+        <w:t>ОК 8. Самостоятельно определять задачи профессионального и личностного развития, заниматься самообразованием, осознанно пла</w:t>
+      </w:r>
+      <w:r>
+        <w:rPr>
+          <w:szCs w:val="28"/>
+        </w:rPr>
+        <w:t>нировать повышение квалификации.</w:t>
+      </w:r>
+    </w:p>
+    <w:p>
+      <w:pPr>
+        <w:ind w:firstLine="567"/>
+        <w:jc w:val="both"/>
+        <w:rPr>
+          <w:szCs w:val="28"/>
+        </w:rPr>
+      </w:pPr>
+      <w:r>
+        <w:rPr>
+          <w:szCs w:val="28"/>
+        </w:rPr>
+        <w:t>ОК 9. Быть готовым к смене технологий в профессиональной дея</w:t>
+      </w:r>
+      <w:r>
+        <w:rPr>
+          <w:szCs w:val="28"/>
+        </w:rPr>
+        <w:t>тельности.</w:t>
+      </w:r>
+    </w:p>
+    <w:p>
+      <w:pPr>
+        <w:pStyle w:val="a6"/>
+        <w:rPr>
+          <w:color w:val="000000"/>
+          <w:sz w:val="24"/>
+          <w:szCs w:val="28"/>
+        </w:rPr>
+      </w:pPr>
+    </w:p>
+    <w:p>
+      <w:pPr>
+        <w:pStyle w:val="3"/>
+        <w:jc w:val="right"/>
+        <w:rPr>
+          <w:iCs/>
+        </w:rPr>
+      </w:pPr>
+      <w:r>
+        <w:br w:type="page"/>
+      </w:r>
+    </w:p>
+    <w:tbl>
+      <w:tblPr>
+        <w:tblW w:w="5088" w:type="pct"/>
+        <w:tblLook w:val="00A0" w:firstRow="1" w:lastRow="0" w:firstColumn="1" w:lastColumn="0" w:noHBand="0" w:noVBand="0"/>
+      </w:tblPr>
+      <w:tblGrid>
+        <w:gridCol w:w="5663"/>
+        <w:gridCol w:w="3994"/>
+      </w:tblGrid>
+      <w:tr>
+        <w:trPr>
+          <w:trHeight w:val="2972"/>
+        </w:trPr>
+        <w:tc>
+          <w:tcPr>
+            <w:tcW w:w="2932" w:type="pct"/>
+          </w:tcPr>
+          <w:p>
+            <w:pPr>
+              <w:pStyle w:val="31"/>
+              <w:tabs>
+                <w:tab w:val="left" w:pos="380"/>
+              </w:tabs>
+              <w:spacing w:after="0"/>
+              <w:ind w:left="0" w:right="-79"/>
+              <w:rPr>
+                <w:b/>
+                <w:sz w:val="28"/>
+                <w:szCs w:val="28"/>
+                <w:lang w:val="ru-RU" w:eastAsia="ru-RU"/>
+              </w:rPr>
+            </w:pPr>
+            <w:r>
+              <w:rPr>
+                <w:b/>
+                <w:sz w:val="28"/>
+                <w:szCs w:val="28"/>
+                <w:lang w:val="ru-RU" w:eastAsia="ru-RU"/>
+              </w:rPr>
+              <w:t>СОГЛАСОВАНО</w:t>
+            </w:r>
+          </w:p>
+          <w:p>
+            <w:pPr>
+              <w:pStyle w:val="31"/>
+              <w:tabs>
+                <w:tab w:val="left" w:pos="380"/>
+              </w:tabs>
+              <w:spacing w:after="0"/>
+              <w:ind w:left="0" w:right="-79"/>
+              <w:rPr>
+                <w:sz w:val="28"/>
+                <w:szCs w:val="28"/>
+                <w:lang w:val="ru-RU" w:eastAsia="ru-RU"/>
+              </w:rPr>
+            </w:pPr>
+            <w:r>
+              <w:rPr>
+                <w:sz w:val="28"/>
+                <w:szCs w:val="28"/>
+                <w:lang w:val="ru-RU" w:eastAsia="ru-RU"/>
+              </w:rPr>
+              <w:t>Руководитель практики</w:t>
+            </w:r>
+          </w:p>
+          <w:p>
+            <w:pPr>
+              <w:pStyle w:val="31"/>
+              <w:tabs>
+                <w:tab w:val="left" w:pos="380"/>
+              </w:tabs>
+              <w:spacing w:after="0"/>
+              <w:ind w:left="0" w:right="-79"/>
+              <w:rPr>
+                <w:sz w:val="28"/>
+                <w:szCs w:val="28"/>
+                <w:lang w:val="ru-RU" w:eastAsia="ru-RU"/>
+              </w:rPr>
+            </w:pPr>
+            <w:r>
+              <w:rPr>
+                <w:sz w:val="28"/>
+                <w:szCs w:val="28"/>
+                <w:lang w:val="ru-RU" w:eastAsia="ru-RU"/>
+              </w:rPr>
+              <w:t>от предприятия</w:t>
+            </w:r>
+          </w:p>
+          <w:p>
+            <w:pPr>
+              <w:pStyle w:val="31"/>
+              <w:tabs>
+                <w:tab w:val="left" w:pos="380"/>
+              </w:tabs>
+              <w:spacing w:after="0"/>
+              <w:ind w:left="0" w:right="-79"/>
+              <w:rPr>
+                <w:sz w:val="28"/>
+                <w:szCs w:val="28"/>
+                <w:lang w:val="ru-RU" w:eastAsia="ru-RU"/>
+              </w:rPr>
+            </w:pPr>
+            <w:r>
+              <w:rPr>
+                <w:sz w:val="28"/>
+                <w:szCs w:val="28"/>
+                <w:lang w:val="ru-RU" w:eastAsia="ru-RU"/>
+              </w:rPr>
+              <w:t>________________А.В</w:t>
+            </w:r>
+            <w:r>
+              <w:rPr>
+                <w:sz w:val="28"/>
+                <w:szCs w:val="28"/>
+                <w:lang w:val="ru-RU" w:eastAsia="ru-RU"/>
+              </w:rPr>
+              <w:t xml:space="preserve">. </w:t>
+            </w:r>
+            <w:r>
+              <w:rPr>
+                <w:sz w:val="28"/>
+                <w:szCs w:val="28"/>
+                <w:lang w:val="ru-RU" w:eastAsia="ru-RU"/>
+              </w:rPr>
+              <w:t>Шульгин</w:t>
+            </w:r>
+          </w:p>
+          <w:p>
+            <w:pPr>
+              <w:pStyle w:val="31"/>
+              <w:tabs>
+                <w:tab w:val="left" w:pos="380"/>
+              </w:tabs>
+              <w:spacing w:after="0"/>
+              <w:ind w:left="0" w:right="-79"/>
+              <w:rPr>
+                <w:i/>
+                <w:sz w:val="28"/>
+                <w:szCs w:val="28"/>
+                <w:lang w:val="ru-RU" w:eastAsia="ru-RU"/>
+              </w:rPr>
+            </w:pPr>
+            <w:r>
+              <w:rPr>
+                <w:i/>
+                <w:sz w:val="20"/>
+                <w:szCs w:val="28"/>
+                <w:lang w:val="ru-RU" w:eastAsia="ru-RU"/>
+              </w:rPr>
+              <w:t>подпись</w:t>
+            </w:r>
+          </w:p>
+          <w:p>
+            <w:pPr>
+              <w:pStyle w:val="31"/>
+              <w:tabs>
+                <w:tab w:val="left" w:pos="380"/>
+              </w:tabs>
+              <w:spacing w:after="0"/>
+              <w:ind w:left="0" w:right="-79"/>
+              <w:rPr>
+                <w:sz w:val="28"/>
+                <w:szCs w:val="28"/>
+                <w:lang w:val="ru-RU" w:eastAsia="ru-RU"/>
+              </w:rPr>
+            </w:pPr>
+            <w:r>
+              <w:rPr>
+                <w:sz w:val="28"/>
+                <w:szCs w:val="28"/>
+                <w:lang w:val="ru-RU" w:eastAsia="ru-RU"/>
+              </w:rPr>
+              <w:t>«_____» ______________ 2019</w:t>
+            </w:r>
+            <w:r>
+              <w:rPr>
+                <w:sz w:val="28"/>
+                <w:szCs w:val="28"/>
+                <w:lang w:val="ru-RU" w:eastAsia="ru-RU"/>
+              </w:rPr>
+              <w:t xml:space="preserve"> г.</w:t>
+            </w:r>
+          </w:p>
+        </w:tc>
+        <w:tc>
+          <w:tcPr>
+            <w:tcW w:w="2068" w:type="pct"/>
+          </w:tcPr>
+          <w:p>
+            <w:pPr>
+              <w:pStyle w:val="31"/>
+              <w:tabs>
+                <w:tab w:val="left" w:pos="380"/>
+              </w:tabs>
+              <w:spacing w:after="0"/>
+              <w:ind w:left="0" w:right="-79"/>
+              <w:jc w:val="right"/>
+              <w:rPr>
+                <w:b/>
+                <w:sz w:val="28"/>
+                <w:szCs w:val="28"/>
+                <w:lang w:val="ru-RU" w:eastAsia="ru-RU"/>
+              </w:rPr>
+            </w:pPr>
+            <w:r>
+              <w:rPr>
+                <w:b/>
+                <w:sz w:val="28"/>
+                <w:szCs w:val="28"/>
+                <w:lang w:val="ru-RU" w:eastAsia="ru-RU"/>
+              </w:rPr>
+              <w:t>СОГЛАСОВАНО</w:t>
+            </w:r>
+          </w:p>
+          <w:p>
+            <w:pPr>
+              <w:pStyle w:val="31"/>
+              <w:tabs>
+                <w:tab w:val="left" w:pos="380"/>
+              </w:tabs>
+              <w:spacing w:after="0"/>
+              <w:ind w:left="0" w:right="-79"/>
+              <w:jc w:val="right"/>
+              <w:rPr>
+                <w:sz w:val="28"/>
+                <w:szCs w:val="28"/>
+                <w:lang w:val="ru-RU" w:eastAsia="ru-RU"/>
+              </w:rPr>
+            </w:pPr>
+            <w:r>
+              <w:rPr>
+                <w:sz w:val="28"/>
+                <w:szCs w:val="28"/>
+                <w:lang w:val="ru-RU" w:eastAsia="ru-RU"/>
+              </w:rPr>
+              <w:t>Руководитель практики от ОУ</w:t>
+            </w:r>
+          </w:p>
+          <w:p>
+            <w:pPr>
+              <w:pStyle w:val="31"/>
+              <w:tabs>
+                <w:tab w:val="left" w:pos="380"/>
+              </w:tabs>
+              <w:spacing w:after="0"/>
+              <w:ind w:left="0" w:right="-79"/>
+              <w:jc w:val="right"/>
+              <w:rPr>
+                <w:sz w:val="28"/>
+                <w:szCs w:val="28"/>
+                <w:lang w:val="ru-RU" w:eastAsia="ru-RU"/>
+              </w:rPr>
+            </w:pPr>
+          </w:p>
+          <w:p>
+            <w:pPr>
+              <w:pStyle w:val="31"/>
+              <w:tabs>
+                <w:tab w:val="left" w:pos="380"/>
+              </w:tabs>
+              <w:spacing w:after="0"/>
+              <w:ind w:left="0" w:right="-79"/>
+              <w:jc w:val="right"/>
+              <w:rPr>
+                <w:sz w:val="28"/>
+                <w:szCs w:val="28"/>
+                <w:lang w:val="ru-RU" w:eastAsia="ru-RU"/>
+              </w:rPr>
+            </w:pPr>
+            <w:r>
+              <w:rPr>
+                <w:sz w:val="28"/>
+                <w:szCs w:val="28"/>
+                <w:lang w:val="ru-RU" w:eastAsia="ru-RU"/>
+              </w:rPr>
+              <w:t>______________С.А</w:t>
+            </w:r>
+            <w:r>
+              <w:rPr>
+                <w:sz w:val="28"/>
+                <w:szCs w:val="28"/>
+                <w:lang w:val="ru-RU" w:eastAsia="ru-RU"/>
+              </w:rPr>
+              <w:t xml:space="preserve">. </w:t>
+            </w:r>
+            <w:r>
+              <w:rPr>
+                <w:sz w:val="28"/>
+                <w:szCs w:val="28"/>
+                <w:lang w:val="ru-RU" w:eastAsia="ru-RU"/>
+              </w:rPr>
+              <w:t>Терехина</w:t>
+            </w:r>
+          </w:p>
+          <w:p>
+            <w:pPr>
+              <w:pStyle w:val="31"/>
+              <w:tabs>
+                <w:tab w:val="left" w:pos="380"/>
+              </w:tabs>
+              <w:spacing w:after="0"/>
+              <w:ind w:left="0" w:right="-79"/>
+              <w:rPr>
+                <w:i/>
+                <w:sz w:val="28"/>
+                <w:szCs w:val="28"/>
+                <w:lang w:val="ru-RU" w:eastAsia="ru-RU"/>
+              </w:rPr>
+            </w:pPr>
+            <w:r>
+              <w:rPr>
+                <w:i/>
+                <w:sz w:val="20"/>
+                <w:szCs w:val="28"/>
+                <w:lang w:val="ru-RU" w:eastAsia="ru-RU"/>
+              </w:rPr>
+              <w:t xml:space="preserve">                              </w:t>
+            </w:r>
+            <w:r>
+              <w:rPr>
+                <w:i/>
+                <w:sz w:val="20"/>
+                <w:szCs w:val="28"/>
+                <w:lang w:val="ru-RU" w:eastAsia="ru-RU"/>
+              </w:rPr>
+              <w:t>подпись</w:t>
+            </w:r>
+          </w:p>
+          <w:p>
+            <w:pPr>
+              <w:pStyle w:val="31"/>
+              <w:tabs>
+                <w:tab w:val="left" w:pos="380"/>
+              </w:tabs>
+              <w:spacing w:after="0"/>
+              <w:ind w:left="0" w:right="-79"/>
+              <w:jc w:val="center"/>
+              <w:rPr>
+                <w:i/>
+                <w:sz w:val="28"/>
+                <w:szCs w:val="28"/>
+                <w:lang w:val="ru-RU" w:eastAsia="ru-RU"/>
+              </w:rPr>
+            </w:pPr>
+            <w:r>
+              <w:rPr>
+                <w:sz w:val="28"/>
+                <w:szCs w:val="28"/>
+                <w:lang w:val="ru-RU" w:eastAsia="ru-RU"/>
+              </w:rPr>
+              <w:t>«___</w:t>
+            </w:r>
+            <w:r>
+              <w:rPr>
+                <w:sz w:val="28"/>
+                <w:szCs w:val="28"/>
+                <w:lang w:val="ru-RU" w:eastAsia="ru-RU"/>
+              </w:rPr>
+              <w:t xml:space="preserve">__» _____________  2019 </w:t>
+            </w:r>
+            <w:r>
+              <w:rPr>
+                <w:sz w:val="28"/>
+                <w:szCs w:val="28"/>
+                <w:lang w:val="ru-RU" w:eastAsia="ru-RU"/>
+              </w:rPr>
+              <w:t>г.</w:t>
+            </w:r>
+          </w:p>
+          <w:p>
+            <w:pPr>
+              <w:pStyle w:val="31"/>
+              <w:spacing w:after="0"/>
+              <w:ind w:left="0" w:right="-79"/>
+              <w:rPr>
+                <w:sz w:val="28"/>
+                <w:szCs w:val="28"/>
+                <w:lang w:val="ru-RU" w:eastAsia="ru-RU"/>
+              </w:rPr>
+            </w:pPr>
+          </w:p>
+        </w:tc>
+      </w:tr>
+    </w:tbl>
+    <w:p>
+      <w:pPr>
+        <w:rPr>
+          <w:sz w:val="14"/>
+          <w:szCs w:val="28"/>
+          <w:highlight w:val="lightGray"/>
+        </w:rPr>
+      </w:pPr>
+    </w:p>
+    <w:p>
+      <w:pPr>
+        <w:jc w:val="center"/>
+        <w:rPr>
+          <w:b/>
+          <w:szCs w:val="28"/>
+        </w:rPr>
+      </w:pPr>
+      <w:r>
+        <w:rPr>
+          <w:b/>
+          <w:szCs w:val="28"/>
+        </w:rPr>
+        <w:t>ИНДИВИДУАЛЬНЫЙ ПЛАН</w:t>
+      </w:r>
+    </w:p>
+    <w:p>
+      <w:pPr>
+        <w:jc w:val="center"/>
+        <w:rPr>
+          <w:b/>
+          <w:szCs w:val="28"/>
+        </w:rPr>
+      </w:pPr>
+      <w:r>
+        <w:rPr>
+          <w:b/>
+          <w:szCs w:val="28"/>
+        </w:rPr>
+        <w:t>прохождения практики</w:t>
+      </w:r>
+    </w:p>
+    <w:p>
+      <w:pPr>
+        <w:jc w:val="center"/>
+        <w:rPr>
+          <w:b/>
+          <w:sz w:val="18"/>
+          <w:szCs w:val="28"/>
+        </w:rPr>
+      </w:pPr>
+    </w:p>
+    <w:tbl>
+      <w:tblPr>
+        <w:tblW w:w="5000" w:type="pct"/>
+        <w:tblBorders>
+          <w:top w:val="single" w:sz="4" w:space="0" w:color="auto"/>
+          <w:left w:val="single" w:sz="4" w:space="0" w:color="auto"/>
+          <w:bottom w:val="single" w:sz="4" w:space="0" w:color="auto"/>
+          <w:right w:val="single" w:sz="4" w:space="0" w:color="auto"/>
+          <w:insideH w:val="single" w:sz="4" w:space="0" w:color="auto"/>
+          <w:insideV w:val="single" w:sz="4" w:space="0" w:color="auto"/>
+        </w:tblBorders>
+        <w:tblLook w:val="0000" w:firstRow="0" w:lastRow="0" w:firstColumn="0" w:lastColumn="0" w:noHBand="0" w:noVBand="0"/>
+      </w:tblPr>
+      <w:tblGrid>
+        <w:gridCol w:w="723"/>
+        <w:gridCol w:w="5986"/>
+        <w:gridCol w:w="1105"/>
+        <w:gridCol w:w="1666"/>
+      </w:tblGrid>
+      <w:tr>
+        <w:trPr>
+          <w:trHeight w:val="397"/>
+        </w:trPr>
+        <w:tc>
+          <w:tcPr>
+            <w:tcW w:w="405" w:type="pct"/>
+            <w:vAlign w:val="center"/>
+          </w:tcPr>
+          <w:p>
+            <w:pPr>
+              <w:ind w:firstLine="0"/>
+              <w:rPr>
+                <w:b/>
+                <w:bCs/>
+                <w:sz w:val="24"/>
+                <w:szCs w:val="28"/>
+              </w:rPr>
+            </w:pPr>
+            <w:r>
+              <w:rPr>
+                <w:b/>
+                <w:bCs/>
+                <w:sz w:val="24"/>
+                <w:szCs w:val="28"/>
+              </w:rPr>
+              <w:t>№</w:t>
+            </w:r>
+          </w:p>
+          <w:p>
+            <w:pPr>
+              <w:ind w:firstLine="0"/>
+              <w:rPr>
+                <w:b/>
+                <w:bCs/>
+                <w:sz w:val="24"/>
+                <w:szCs w:val="28"/>
+              </w:rPr>
+            </w:pPr>
+            <w:r>
+              <w:rPr>
+                <w:b/>
+                <w:bCs/>
+                <w:sz w:val="24"/>
+                <w:szCs w:val="28"/>
+              </w:rPr>
+              <w:t>п/п</w:t>
+            </w:r>
+          </w:p>
+        </w:tc>
+        <w:tc>
+          <w:tcPr>
+            <w:tcW w:w="3181" w:type="pct"/>
+            <w:vAlign w:val="center"/>
+          </w:tcPr>
+          <w:p>
+            <w:pPr>
+              <w:pStyle w:val="a8"/>
+              <w:ind w:right="-82" w:firstLine="12"/>
+              <w:rPr>
+                <w:rFonts w:ascii="Times New Roman" w:hAnsi="Times New Roman"/>
+                <w:kern w:val="0"/>
+                <w:sz w:val="24"/>
+                <w:szCs w:val="28"/>
+                <w:lang w:val="ru-RU" w:eastAsia="ru-RU"/>
+              </w:rPr>
+            </w:pPr>
+            <w:r>
+              <w:rPr>
+                <w:rFonts w:ascii="Times New Roman" w:hAnsi="Times New Roman"/>
+                <w:kern w:val="0"/>
+                <w:sz w:val="24"/>
+                <w:szCs w:val="28"/>
+                <w:lang w:val="ru-RU" w:eastAsia="ru-RU"/>
+              </w:rPr>
+              <w:t>Этапы практики</w:t>
+            </w:r>
+          </w:p>
+        </w:tc>
+        <w:tc>
+          <w:tcPr>
+            <w:tcW w:w="566" w:type="pct"/>
+            <w:vAlign w:val="center"/>
+          </w:tcPr>
+          <w:p>
+            <w:pPr>
+              <w:pStyle w:val="a8"/>
+              <w:ind w:right="-82"/>
+              <w:rPr>
+                <w:rFonts w:ascii="Times New Roman" w:hAnsi="Times New Roman"/>
+                <w:kern w:val="0"/>
+                <w:sz w:val="24"/>
+                <w:szCs w:val="28"/>
+                <w:lang w:val="ru-RU" w:eastAsia="ru-RU"/>
+              </w:rPr>
+            </w:pPr>
+            <w:r>
+              <w:rPr>
+                <w:rFonts w:ascii="Times New Roman" w:hAnsi="Times New Roman"/>
+                <w:kern w:val="0"/>
+                <w:sz w:val="24"/>
+                <w:szCs w:val="28"/>
+                <w:lang w:val="ru-RU" w:eastAsia="ru-RU"/>
+              </w:rPr>
+              <w:t>Количе</w:t>
+            </w:r>
+            <w:r>
+              <w:rPr>
+                <w:rFonts w:ascii="Times New Roman" w:hAnsi="Times New Roman"/>
+                <w:kern w:val="0"/>
+                <w:sz w:val="24"/>
+                <w:szCs w:val="28"/>
+                <w:lang w:val="ru-RU" w:eastAsia="ru-RU"/>
+              </w:rPr>
+              <w:softHyphen/>
+              <w:t>ство ча</w:t>
+            </w:r>
+            <w:r>
+              <w:rPr>
+                <w:rFonts w:ascii="Times New Roman" w:hAnsi="Times New Roman"/>
+                <w:kern w:val="0"/>
+                <w:sz w:val="24"/>
+                <w:szCs w:val="28"/>
+                <w:lang w:val="ru-RU" w:eastAsia="ru-RU"/>
+              </w:rPr>
+              <w:softHyphen/>
+              <w:t>сов</w:t>
+            </w:r>
+            <w:r>
+              <w:rPr>
+                <w:rStyle w:val="ac"/>
+                <w:rFonts w:ascii="Times New Roman" w:hAnsi="Times New Roman"/>
+                <w:kern w:val="0"/>
+                <w:sz w:val="24"/>
+                <w:szCs w:val="28"/>
+                <w:lang w:val="ru-RU" w:eastAsia="ru-RU"/>
+              </w:rPr>
+              <w:footnoteReference w:id="1"/>
+            </w:r>
+          </w:p>
+        </w:tc>
+        <w:tc>
+          <w:tcPr>
+            <w:tcW w:w="848" w:type="pct"/>
+          </w:tcPr>
+          <w:p>
+            <w:pPr>
+              <w:pStyle w:val="a8"/>
+              <w:ind w:right="-82"/>
+              <w:rPr>
+                <w:rFonts w:ascii="Times New Roman" w:hAnsi="Times New Roman"/>
+                <w:kern w:val="0"/>
+                <w:sz w:val="24"/>
+                <w:szCs w:val="28"/>
+                <w:lang w:val="ru-RU" w:eastAsia="ru-RU"/>
+              </w:rPr>
+            </w:pPr>
+            <w:r>
+              <w:rPr>
+                <w:rFonts w:ascii="Times New Roman" w:hAnsi="Times New Roman"/>
+                <w:kern w:val="0"/>
+                <w:sz w:val="24"/>
+                <w:szCs w:val="28"/>
+                <w:lang w:val="ru-RU" w:eastAsia="ru-RU"/>
+              </w:rPr>
+              <w:t>Отметка о выполнении</w:t>
+            </w:r>
+            <w:r>
+              <w:rPr>
+                <w:rStyle w:val="ac"/>
+                <w:rFonts w:ascii="Times New Roman" w:hAnsi="Times New Roman"/>
+                <w:kern w:val="0"/>
+                <w:sz w:val="24"/>
+                <w:szCs w:val="28"/>
+                <w:lang w:val="ru-RU" w:eastAsia="ru-RU"/>
+              </w:rPr>
+              <w:footnoteReference w:id="2"/>
+            </w:r>
+          </w:p>
+        </w:tc>
+      </w:tr>
+      <w:tr>
+        <w:trPr>
+          <w:trHeight w:val="397"/>
+        </w:trPr>
+        <w:tc>
+          <w:tcPr>
+            <w:tcW w:w="405" w:type="pct"/>
+            <w:vAlign w:val="center"/>
+          </w:tcPr>
+          <w:p>
+            <w:pPr>
+              <w:widowControl w:val="0"/>
+              <w:numPr>
+                <w:ilvl w:val="0"/>
+                <w:numId w:val="4"/>
+              </w:numPr>
+              <w:tabs>
+                <w:tab w:val="clear" w:pos="720"/>
+              </w:tabs>
+              <w:autoSpaceDE w:val="0"/>
+              <w:autoSpaceDN w:val="0"/>
+              <w:adjustRightInd w:val="0"/>
+              <w:spacing w:line="240" w:lineRule="auto"/>
+              <w:ind w:left="-4" w:firstLine="0"/>
+              <w:jc w:val="center"/>
+              <w:rPr>
+                <w:szCs w:val="28"/>
+              </w:rPr>
+            </w:pPr>
+          </w:p>
+        </w:tc>
+        <w:tc>
+          <w:tcPr>
+            <w:tcW w:w="3181" w:type="pct"/>
+          </w:tcPr>
+          <w:p>
+            <w:pPr>
+              <w:widowControl w:val="0"/>
+              <w:autoSpaceDE w:val="0"/>
+              <w:autoSpaceDN w:val="0"/>
+              <w:adjustRightInd w:val="0"/>
+              <w:spacing w:line="240" w:lineRule="auto"/>
+              <w:ind w:firstLine="0"/>
+              <w:jc w:val="both"/>
+              <w:rPr>
+                <w:szCs w:val="28"/>
+              </w:rPr>
+            </w:pPr>
+            <w:r>
+              <w:rPr>
+                <w:rFonts w:eastAsia="Times New Roman" w:cs="Times New Roman"/>
+                <w:szCs w:val="28"/>
+                <w:lang w:eastAsia="ru-RU"/>
+              </w:rPr>
+              <w:t>Вводный инструктаж, инструктаж по технике без</w:t>
+            </w:r>
+            <w:r>
+              <w:rPr>
+                <w:rFonts w:eastAsia="Times New Roman" w:cs="Times New Roman"/>
+                <w:szCs w:val="28"/>
+                <w:lang w:eastAsia="ru-RU"/>
+              </w:rPr>
+              <w:softHyphen/>
+              <w:t>опасности</w:t>
+            </w:r>
+          </w:p>
+        </w:tc>
+        <w:tc>
+          <w:tcPr>
+            <w:tcW w:w="566" w:type="pct"/>
+            <w:vAlign w:val="center"/>
+          </w:tcPr>
+          <w:p>
+            <w:pPr>
+              <w:jc w:val="center"/>
+              <w:rPr>
+                <w:szCs w:val="28"/>
+              </w:rPr>
+            </w:pPr>
+          </w:p>
+        </w:tc>
+        <w:tc>
+          <w:tcPr>
+            <w:tcW w:w="848" w:type="pct"/>
+          </w:tcPr>
+          <w:p>
+            <w:pPr>
+              <w:jc w:val="center"/>
+              <w:rPr>
+                <w:szCs w:val="28"/>
+              </w:rPr>
+            </w:pPr>
+          </w:p>
+        </w:tc>
+      </w:tr>
+      <w:tr>
+        <w:trPr>
+          <w:trHeight w:val="397"/>
+        </w:trPr>
+        <w:tc>
+          <w:tcPr>
+            <w:tcW w:w="405" w:type="pct"/>
+            <w:vAlign w:val="center"/>
+          </w:tcPr>
+          <w:p>
+            <w:pPr>
+              <w:widowControl w:val="0"/>
+              <w:numPr>
+                <w:ilvl w:val="0"/>
+                <w:numId w:val="4"/>
+              </w:numPr>
+              <w:tabs>
+                <w:tab w:val="clear" w:pos="720"/>
+              </w:tabs>
+              <w:autoSpaceDE w:val="0"/>
+              <w:autoSpaceDN w:val="0"/>
+              <w:adjustRightInd w:val="0"/>
+              <w:spacing w:line="240" w:lineRule="auto"/>
+              <w:ind w:left="-4" w:firstLine="0"/>
+              <w:jc w:val="center"/>
+              <w:rPr>
+                <w:szCs w:val="28"/>
+              </w:rPr>
+            </w:pPr>
+          </w:p>
+        </w:tc>
+        <w:tc>
+          <w:tcPr>
+            <w:tcW w:w="3181" w:type="pct"/>
+            <w:vAlign w:val="center"/>
+          </w:tcPr>
+          <w:p>
+            <w:pPr>
+              <w:widowControl w:val="0"/>
+              <w:autoSpaceDE w:val="0"/>
+              <w:autoSpaceDN w:val="0"/>
+              <w:adjustRightInd w:val="0"/>
+              <w:spacing w:line="240" w:lineRule="auto"/>
+              <w:ind w:firstLine="0"/>
+              <w:jc w:val="both"/>
+              <w:rPr>
+                <w:szCs w:val="28"/>
+              </w:rPr>
+            </w:pPr>
+            <w:r>
+              <w:rPr>
+                <w:rFonts w:eastAsia="Times New Roman" w:cs="Times New Roman"/>
+                <w:szCs w:val="28"/>
+                <w:lang w:eastAsia="ru-RU"/>
+              </w:rPr>
+              <w:t>Ознакомление с должностными инструкциями, ра</w:t>
+            </w:r>
+            <w:r>
+              <w:rPr>
+                <w:rFonts w:eastAsia="Times New Roman" w:cs="Times New Roman"/>
+                <w:szCs w:val="28"/>
+                <w:lang w:eastAsia="ru-RU"/>
+              </w:rPr>
+              <w:softHyphen/>
+              <w:t>бочими местами, оборудованием.</w:t>
+            </w:r>
+            <w:r>
+              <w:rPr>
+                <w:szCs w:val="28"/>
+              </w:rPr>
+              <w:t xml:space="preserve"> </w:t>
+            </w:r>
+          </w:p>
+        </w:tc>
+        <w:tc>
+          <w:tcPr>
+            <w:tcW w:w="566" w:type="pct"/>
+            <w:vAlign w:val="center"/>
+          </w:tcPr>
+          <w:p>
+            <w:pPr>
+              <w:jc w:val="center"/>
+              <w:rPr>
+                <w:szCs w:val="28"/>
+              </w:rPr>
+            </w:pPr>
+          </w:p>
+        </w:tc>
+        <w:tc>
+          <w:tcPr>
+            <w:tcW w:w="848" w:type="pct"/>
+          </w:tcPr>
+          <w:p>
+            <w:pPr>
+              <w:jc w:val="center"/>
+              <w:rPr>
+                <w:szCs w:val="28"/>
+              </w:rPr>
+            </w:pPr>
+          </w:p>
+        </w:tc>
+      </w:tr>
+      <w:tr>
+        <w:trPr>
+          <w:trHeight w:val="397"/>
+        </w:trPr>
+        <w:tc>
+          <w:tcPr>
+            <w:tcW w:w="405" w:type="pct"/>
+            <w:vAlign w:val="center"/>
+          </w:tcPr>
+          <w:p>
+            <w:pPr>
+              <w:widowControl w:val="0"/>
+              <w:numPr>
+                <w:ilvl w:val="0"/>
+                <w:numId w:val="4"/>
+              </w:numPr>
+              <w:tabs>
+                <w:tab w:val="clear" w:pos="720"/>
+              </w:tabs>
+              <w:autoSpaceDE w:val="0"/>
+              <w:autoSpaceDN w:val="0"/>
+              <w:adjustRightInd w:val="0"/>
+              <w:spacing w:line="240" w:lineRule="auto"/>
+              <w:ind w:left="-4" w:firstLine="0"/>
+              <w:jc w:val="center"/>
+              <w:rPr>
+                <w:szCs w:val="28"/>
+              </w:rPr>
+            </w:pPr>
+          </w:p>
+        </w:tc>
+        <w:tc>
+          <w:tcPr>
+            <w:tcW w:w="3181" w:type="pct"/>
+            <w:vAlign w:val="center"/>
+          </w:tcPr>
+          <w:p>
+            <w:pPr>
+              <w:widowControl w:val="0"/>
+              <w:autoSpaceDE w:val="0"/>
+              <w:autoSpaceDN w:val="0"/>
+              <w:adjustRightInd w:val="0"/>
+              <w:spacing w:line="240" w:lineRule="auto"/>
+              <w:ind w:firstLine="0"/>
+              <w:jc w:val="both"/>
+              <w:rPr>
+                <w:szCs w:val="28"/>
+              </w:rPr>
+            </w:pPr>
+            <w:r>
+              <w:rPr>
+                <w:rFonts w:eastAsia="Times New Roman" w:cs="Times New Roman"/>
+                <w:szCs w:val="28"/>
+                <w:lang w:eastAsia="ru-RU"/>
+              </w:rPr>
+              <w:t>Самостоятельная работа в качестве</w:t>
+            </w:r>
+            <w:r>
+              <w:rPr>
+                <w:szCs w:val="28"/>
+              </w:rPr>
+              <w:t xml:space="preserve"> </w:t>
+            </w:r>
+            <w:r>
+              <w:rPr>
+                <w:szCs w:val="28"/>
+              </w:rPr>
+              <w:t>техника-программиста</w:t>
+            </w:r>
+          </w:p>
+        </w:tc>
+        <w:tc>
+          <w:tcPr>
+            <w:tcW w:w="566" w:type="pct"/>
+            <w:vAlign w:val="center"/>
+          </w:tcPr>
+          <w:p>
+            <w:pPr>
+              <w:jc w:val="center"/>
+              <w:rPr>
+                <w:szCs w:val="28"/>
+              </w:rPr>
+            </w:pPr>
+          </w:p>
+        </w:tc>
+        <w:tc>
+          <w:tcPr>
+            <w:tcW w:w="848" w:type="pct"/>
+          </w:tcPr>
+          <w:p>
+            <w:pPr>
+              <w:jc w:val="center"/>
+              <w:rPr>
+                <w:szCs w:val="28"/>
+              </w:rPr>
+            </w:pPr>
+          </w:p>
+        </w:tc>
+      </w:tr>
+      <w:tr>
+        <w:trPr>
+          <w:trHeight w:val="397"/>
+        </w:trPr>
+        <w:tc>
+          <w:tcPr>
+            <w:tcW w:w="405" w:type="pct"/>
+            <w:vAlign w:val="center"/>
+          </w:tcPr>
+          <w:p>
+            <w:pPr>
+              <w:widowControl w:val="0"/>
+              <w:numPr>
+                <w:ilvl w:val="0"/>
+                <w:numId w:val="4"/>
+              </w:numPr>
+              <w:tabs>
+                <w:tab w:val="clear" w:pos="720"/>
+              </w:tabs>
+              <w:autoSpaceDE w:val="0"/>
+              <w:autoSpaceDN w:val="0"/>
+              <w:adjustRightInd w:val="0"/>
+              <w:spacing w:line="240" w:lineRule="auto"/>
+              <w:ind w:left="-4" w:firstLine="0"/>
+              <w:jc w:val="center"/>
+              <w:rPr>
+                <w:szCs w:val="28"/>
+              </w:rPr>
+            </w:pPr>
+          </w:p>
+        </w:tc>
+        <w:tc>
+          <w:tcPr>
+            <w:tcW w:w="3181" w:type="pct"/>
+            <w:vAlign w:val="center"/>
+          </w:tcPr>
+          <w:p>
+            <w:pPr>
+              <w:widowControl w:val="0"/>
+              <w:autoSpaceDE w:val="0"/>
+              <w:autoSpaceDN w:val="0"/>
+              <w:adjustRightInd w:val="0"/>
+              <w:spacing w:line="240" w:lineRule="auto"/>
+              <w:ind w:firstLine="0"/>
+              <w:jc w:val="both"/>
+              <w:rPr>
+                <w:szCs w:val="28"/>
+              </w:rPr>
+            </w:pPr>
+            <w:r>
+              <w:rPr>
+                <w:rFonts w:eastAsia="Times New Roman" w:cs="Times New Roman"/>
+                <w:szCs w:val="28"/>
+                <w:lang w:eastAsia="ru-RU"/>
+              </w:rPr>
+              <w:t>Сбор, изучение и систематизация исходной инфор</w:t>
+            </w:r>
+            <w:r>
+              <w:rPr>
+                <w:rFonts w:eastAsia="Times New Roman" w:cs="Times New Roman"/>
+                <w:szCs w:val="28"/>
+                <w:lang w:eastAsia="ru-RU"/>
+              </w:rPr>
+              <w:softHyphen/>
+              <w:t>мации по теме выпускной квалификационной ра</w:t>
+            </w:r>
+            <w:r>
+              <w:rPr>
+                <w:rFonts w:eastAsia="Times New Roman" w:cs="Times New Roman"/>
+                <w:szCs w:val="28"/>
+                <w:lang w:eastAsia="ru-RU"/>
+              </w:rPr>
+              <w:softHyphen/>
+              <w:t>боты, разработка программного продукта</w:t>
+            </w:r>
+          </w:p>
+        </w:tc>
+        <w:tc>
+          <w:tcPr>
+            <w:tcW w:w="566" w:type="pct"/>
+            <w:vAlign w:val="center"/>
+          </w:tcPr>
+          <w:p>
+            <w:pPr>
+              <w:jc w:val="center"/>
+              <w:rPr>
+                <w:szCs w:val="28"/>
+              </w:rPr>
+            </w:pPr>
+          </w:p>
+        </w:tc>
+        <w:tc>
+          <w:tcPr>
+            <w:tcW w:w="848" w:type="pct"/>
+          </w:tcPr>
+          <w:p>
+            <w:pPr>
+              <w:jc w:val="center"/>
+              <w:rPr>
+                <w:szCs w:val="28"/>
+              </w:rPr>
+            </w:pPr>
+          </w:p>
+        </w:tc>
+      </w:tr>
+      <w:tr>
+        <w:trPr>
+          <w:trHeight w:val="397"/>
+        </w:trPr>
+        <w:tc>
+          <w:tcPr>
+            <w:tcW w:w="405" w:type="pct"/>
+            <w:vAlign w:val="center"/>
+          </w:tcPr>
+          <w:p>
+            <w:pPr>
+              <w:widowControl w:val="0"/>
+              <w:numPr>
+                <w:ilvl w:val="0"/>
+                <w:numId w:val="4"/>
+              </w:numPr>
+              <w:tabs>
+                <w:tab w:val="clear" w:pos="720"/>
+              </w:tabs>
+              <w:autoSpaceDE w:val="0"/>
+              <w:autoSpaceDN w:val="0"/>
+              <w:adjustRightInd w:val="0"/>
+              <w:spacing w:line="240" w:lineRule="auto"/>
+              <w:ind w:left="-4" w:firstLine="0"/>
+              <w:jc w:val="center"/>
+              <w:rPr>
+                <w:szCs w:val="28"/>
+              </w:rPr>
+            </w:pPr>
+          </w:p>
+        </w:tc>
+        <w:tc>
+          <w:tcPr>
+            <w:tcW w:w="3181" w:type="pct"/>
+            <w:vAlign w:val="center"/>
+          </w:tcPr>
+          <w:p>
+            <w:pPr>
+              <w:widowControl w:val="0"/>
+              <w:autoSpaceDE w:val="0"/>
+              <w:autoSpaceDN w:val="0"/>
+              <w:adjustRightInd w:val="0"/>
+              <w:spacing w:line="240" w:lineRule="auto"/>
+              <w:ind w:firstLine="0"/>
+              <w:jc w:val="both"/>
+              <w:rPr>
+                <w:szCs w:val="28"/>
+              </w:rPr>
+            </w:pPr>
+            <w:r>
+              <w:rPr>
+                <w:rFonts w:eastAsia="Times New Roman" w:cs="Times New Roman"/>
+                <w:szCs w:val="28"/>
+                <w:lang w:eastAsia="ru-RU"/>
+              </w:rPr>
+              <w:t>Обобщение материала по теме выпускной квали</w:t>
+            </w:r>
+            <w:r>
+              <w:rPr>
+                <w:rFonts w:eastAsia="Times New Roman" w:cs="Times New Roman"/>
+                <w:szCs w:val="28"/>
+                <w:lang w:eastAsia="ru-RU"/>
+              </w:rPr>
+              <w:softHyphen/>
+              <w:t>фикационной работы</w:t>
+            </w:r>
+          </w:p>
+        </w:tc>
+        <w:tc>
+          <w:tcPr>
+            <w:tcW w:w="566" w:type="pct"/>
+            <w:vAlign w:val="center"/>
+          </w:tcPr>
+          <w:p>
+            <w:pPr>
+              <w:jc w:val="center"/>
+              <w:rPr>
+                <w:szCs w:val="28"/>
+              </w:rPr>
+            </w:pPr>
+          </w:p>
+        </w:tc>
+        <w:tc>
+          <w:tcPr>
+            <w:tcW w:w="848" w:type="pct"/>
+          </w:tcPr>
+          <w:p>
+            <w:pPr>
+              <w:jc w:val="center"/>
+              <w:rPr>
+                <w:szCs w:val="28"/>
+              </w:rPr>
+            </w:pPr>
+          </w:p>
+        </w:tc>
+      </w:tr>
+      <w:tr>
+        <w:trPr>
+          <w:trHeight w:val="397"/>
+        </w:trPr>
+        <w:tc>
+          <w:tcPr>
+            <w:tcW w:w="405" w:type="pct"/>
+            <w:vAlign w:val="center"/>
+          </w:tcPr>
+          <w:p>
+            <w:pPr>
+              <w:widowControl w:val="0"/>
+              <w:numPr>
+                <w:ilvl w:val="0"/>
+                <w:numId w:val="4"/>
+              </w:numPr>
+              <w:tabs>
+                <w:tab w:val="clear" w:pos="720"/>
+              </w:tabs>
+              <w:autoSpaceDE w:val="0"/>
+              <w:autoSpaceDN w:val="0"/>
+              <w:adjustRightInd w:val="0"/>
+              <w:spacing w:line="240" w:lineRule="auto"/>
+              <w:ind w:left="-4" w:firstLine="0"/>
+              <w:jc w:val="center"/>
+              <w:rPr>
+                <w:szCs w:val="28"/>
+              </w:rPr>
+            </w:pPr>
+          </w:p>
+        </w:tc>
+        <w:tc>
+          <w:tcPr>
+            <w:tcW w:w="3181" w:type="pct"/>
+            <w:vAlign w:val="center"/>
+          </w:tcPr>
+          <w:p>
+            <w:pPr>
+              <w:widowControl w:val="0"/>
+              <w:autoSpaceDE w:val="0"/>
+              <w:autoSpaceDN w:val="0"/>
+              <w:adjustRightInd w:val="0"/>
+              <w:spacing w:line="240" w:lineRule="auto"/>
+              <w:ind w:firstLine="0"/>
+              <w:jc w:val="both"/>
+              <w:rPr>
+                <w:szCs w:val="28"/>
+              </w:rPr>
+            </w:pPr>
+            <w:r>
+              <w:rPr>
+                <w:rFonts w:eastAsia="Times New Roman" w:cs="Times New Roman"/>
+                <w:szCs w:val="28"/>
+                <w:lang w:eastAsia="ru-RU"/>
+              </w:rPr>
+              <w:t>Оформление отчета по практике</w:t>
+            </w:r>
+          </w:p>
+        </w:tc>
+        <w:tc>
+          <w:tcPr>
+            <w:tcW w:w="566" w:type="pct"/>
+            <w:vAlign w:val="center"/>
+          </w:tcPr>
+          <w:p>
+            <w:pPr>
+              <w:jc w:val="center"/>
+              <w:rPr>
+                <w:szCs w:val="28"/>
+              </w:rPr>
+            </w:pPr>
+          </w:p>
+        </w:tc>
+        <w:tc>
+          <w:tcPr>
+            <w:tcW w:w="848" w:type="pct"/>
+          </w:tcPr>
+          <w:p>
+            <w:pPr>
+              <w:jc w:val="center"/>
+              <w:rPr>
+                <w:szCs w:val="28"/>
+              </w:rPr>
+            </w:pPr>
+          </w:p>
+        </w:tc>
+      </w:tr>
+      <w:tr>
+        <w:trPr>
+          <w:trHeight w:val="397"/>
+        </w:trPr>
+        <w:tc>
+          <w:tcPr>
+            <w:tcW w:w="405" w:type="pct"/>
+            <w:vAlign w:val="center"/>
+          </w:tcPr>
+          <w:p>
+            <w:pPr>
+              <w:widowControl w:val="0"/>
+              <w:numPr>
+                <w:ilvl w:val="0"/>
+                <w:numId w:val="4"/>
+              </w:numPr>
+              <w:tabs>
+                <w:tab w:val="clear" w:pos="720"/>
+              </w:tabs>
+              <w:autoSpaceDE w:val="0"/>
+              <w:autoSpaceDN w:val="0"/>
+              <w:adjustRightInd w:val="0"/>
+              <w:spacing w:line="240" w:lineRule="auto"/>
+              <w:ind w:left="-4" w:firstLine="0"/>
+              <w:jc w:val="center"/>
+              <w:rPr>
+                <w:szCs w:val="28"/>
+              </w:rPr>
+            </w:pPr>
+          </w:p>
+        </w:tc>
+        <w:tc>
+          <w:tcPr>
+            <w:tcW w:w="3181" w:type="pct"/>
+          </w:tcPr>
+          <w:p>
+            <w:pPr>
+              <w:widowControl w:val="0"/>
+              <w:autoSpaceDE w:val="0"/>
+              <w:autoSpaceDN w:val="0"/>
+              <w:adjustRightInd w:val="0"/>
+              <w:spacing w:line="240" w:lineRule="auto"/>
+              <w:ind w:firstLine="0"/>
+              <w:jc w:val="both"/>
+              <w:rPr>
+                <w:szCs w:val="28"/>
+              </w:rPr>
+            </w:pPr>
+            <w:r>
+              <w:rPr>
+                <w:rFonts w:eastAsia="Times New Roman" w:cs="Times New Roman"/>
+                <w:szCs w:val="28"/>
+                <w:lang w:eastAsia="ru-RU"/>
+              </w:rPr>
+              <w:t>Защита отчета по практике</w:t>
+            </w:r>
+          </w:p>
+        </w:tc>
+        <w:tc>
+          <w:tcPr>
+            <w:tcW w:w="566" w:type="pct"/>
+            <w:vAlign w:val="center"/>
+          </w:tcPr>
+          <w:p>
+            <w:pPr>
+              <w:jc w:val="center"/>
+              <w:rPr>
+                <w:szCs w:val="28"/>
+              </w:rPr>
+            </w:pPr>
+          </w:p>
+        </w:tc>
+        <w:tc>
+          <w:tcPr>
+            <w:tcW w:w="848" w:type="pct"/>
+          </w:tcPr>
+          <w:p>
+            <w:pPr>
+              <w:jc w:val="center"/>
+              <w:rPr>
+                <w:szCs w:val="28"/>
+              </w:rPr>
+            </w:pPr>
+          </w:p>
+        </w:tc>
+      </w:tr>
+    </w:tbl>
+    <w:p>
+      <w:pPr>
+        <w:ind w:firstLine="0"/>
+        <w:rPr>
+          <w:szCs w:val="28"/>
+        </w:rPr>
+      </w:pPr>
+    </w:p>
+    <w:p>
+      <w:pPr>
+        <w:ind w:firstLine="0"/>
+        <w:rPr>
+          <w:szCs w:val="28"/>
+        </w:rPr>
+      </w:pPr>
+    </w:p>
+    <w:p>
+      <w:pPr>
+        <w:rPr>
+          <w:szCs w:val="28"/>
+        </w:rPr>
+      </w:pPr>
+      <w:r>
+        <w:rPr>
+          <w:szCs w:val="28"/>
+        </w:rPr>
+        <w:t xml:space="preserve">Студент(ка) </w:t>
+      </w:r>
+      <w:r>
+        <w:rPr>
+          <w:szCs w:val="28"/>
+          <w:u w:val="single"/>
+        </w:rPr>
+        <w:tab/>
+      </w:r>
+      <w:r>
+        <w:rPr>
+          <w:szCs w:val="28"/>
+          <w:u w:val="single"/>
+        </w:rPr>
+        <w:tab/>
+      </w:r>
+      <w:r>
+        <w:rPr>
+          <w:szCs w:val="28"/>
+          <w:u w:val="single"/>
+        </w:rPr>
+        <w:tab/>
+      </w:r>
+      <w:r>
+        <w:rPr>
+          <w:szCs w:val="28"/>
+          <w:u w:val="single"/>
+        </w:rPr>
+        <w:tab/>
+      </w:r>
+      <w:r>
+        <w:rPr>
+          <w:szCs w:val="28"/>
+          <w:u w:val="single"/>
+        </w:rPr>
+        <w:tab/>
+      </w:r>
+      <w:r>
+        <w:rPr>
+          <w:szCs w:val="28"/>
+        </w:rPr>
+        <w:t xml:space="preserve"> Земляков К.В</w:t>
+      </w:r>
+      <w:r>
+        <w:rPr>
+          <w:szCs w:val="28"/>
+        </w:rPr>
+        <w:t>.</w:t>
+      </w:r>
+    </w:p>
+    <w:p>
+      <w:pPr>
+        <w:rPr>
+          <w:i/>
+          <w:szCs w:val="28"/>
+          <w:vertAlign w:val="superscript"/>
+        </w:rPr>
+      </w:pPr>
+      <w:r>
+        <w:rPr>
+          <w:i/>
+          <w:szCs w:val="28"/>
+          <w:vertAlign w:val="superscript"/>
+        </w:rPr>
+        <w:t xml:space="preserve">                                             </w:t>
+      </w:r>
+      <w:r>
+        <w:rPr>
+          <w:i/>
+          <w:szCs w:val="28"/>
+          <w:vertAlign w:val="superscript"/>
+        </w:rPr>
+        <w:t>(подпись студента)</w:t>
+      </w:r>
+    </w:p>
+    <w:p>
+      <w:pPr>
+        <w:pStyle w:val="2"/>
+        <w:spacing w:after="0" w:line="240" w:lineRule="auto"/>
+        <w:ind w:left="0"/>
+        <w:rPr>
+          <w:b/>
+          <w:i/>
+          <w:sz w:val="28"/>
+          <w:szCs w:val="28"/>
+        </w:rPr>
+      </w:pPr>
+    </w:p>
+    <w:p>
+      <w:pPr>
         <w:widowControl w:val="0"/>
         <w:autoSpaceDE w:val="0"/>
         <w:autoSpaceDN w:val="0"/>
@@ -992,17 +4034,616 @@
           <w:lang w:eastAsia="ru-RU"/>
         </w:rPr>
       </w:pPr>
-      <w:bookmarkStart w:id="0" w:name="_GoBack"/>
-      <w:bookmarkEnd w:id="0"/>
+      <w:r>
+        <w:br w:type="page"/>
+      </w:r>
     </w:p>
     <w:sectPr>
       <w:pgSz w:w="11900" w:h="16840"/>
-      <w:pgMar w:top="851" w:right="851" w:bottom="1134" w:left="1701" w:header="709" w:footer="709" w:gutter="0"/>
+      <w:pgMar w:top="851" w:right="709" w:bottom="1134" w:left="1701" w:header="709" w:footer="709" w:gutter="0"/>
       <w:cols w:space="708"/>
-      <w:docGrid w:linePitch="360"/>
+      <w:docGrid w:linePitch="381"/>
     </w:sectPr>
   </w:body>
 </w:document>
+</file>
+
+<file path=word/endnotes.xml><?xml version="1.0" encoding="utf-8"?>
+<w:endnotes xmlns:wpc="http://schemas.microsoft.com/office/word/2010/wordprocessingCanvas" xmlns:mo="http://schemas.microsoft.com/office/mac/office/2008/main" xmlns:mc="http://schemas.openxmlformats.org/markup-compatibility/2006" xmlns:mv="urn:schemas-microsoft-com:mac:vml" xmlns:o="urn:schemas-microsoft-com:office:office" xmlns:r="http://schemas.openxmlformats.org/officeDocument/2006/relationships" xmlns:m="http://schemas.openxmlformats.org/officeDocument/2006/math" xmlns:v="urn:schemas-microsoft-com:vml" xmlns:wp14="http://schemas.microsoft.com/office/word/2010/wordprocessingDrawing" xmlns:wp="http://schemas.openxmlformats.org/drawingml/2006/wordprocessingDrawing" xmlns:w10="urn:schemas-microsoft-com:office:word" xmlns:w="http://schemas.openxmlformats.org/wordprocessingml/2006/main" xmlns:w14="http://schemas.microsoft.com/office/word/2010/wordml" xmlns:w15="http://schemas.microsoft.com/office/word/2012/wordml" xmlns:wpg="http://schemas.microsoft.com/office/word/2010/wordprocessingGroup" xmlns:wpi="http://schemas.microsoft.com/office/word/2010/wordprocessingInk" xmlns:wne="http://schemas.microsoft.com/office/word/2006/wordml" xmlns:wps="http://schemas.microsoft.com/office/word/2010/wordprocessingShape" mc:Ignorable="w14 w15 wp14">
+  <w:endnote w:type="separator" w:id="-1">
+    <w:p>
+      <w:pPr>
+        <w:spacing w:line="240" w:lineRule="auto"/>
+      </w:pPr>
+      <w:r>
+        <w:separator/>
+      </w:r>
+    </w:p>
+  </w:endnote>
+  <w:endnote w:type="continuationSeparator" w:id="0">
+    <w:p>
+      <w:pPr>
+        <w:spacing w:line="240" w:lineRule="auto"/>
+      </w:pPr>
+      <w:r>
+        <w:continuationSeparator/>
+      </w:r>
+    </w:p>
+  </w:endnote>
+</w:endnotes>
+</file>
+
+<file path=word/footnotes.xml><?xml version="1.0" encoding="utf-8"?>
+<w:footnotes xmlns:wpc="http://schemas.microsoft.com/office/word/2010/wordprocessingCanvas" xmlns:mo="http://schemas.microsoft.com/office/mac/office/2008/main" xmlns:mc="http://schemas.openxmlformats.org/markup-compatibility/2006" xmlns:mv="urn:schemas-microsoft-com:mac:vml" xmlns:o="urn:schemas-microsoft-com:office:office" xmlns:r="http://schemas.openxmlformats.org/officeDocument/2006/relationships" xmlns:m="http://schemas.openxmlformats.org/officeDocument/2006/math" xmlns:v="urn:schemas-microsoft-com:vml" xmlns:wp14="http://schemas.microsoft.com/office/word/2010/wordprocessingDrawing" xmlns:wp="http://schemas.openxmlformats.org/drawingml/2006/wordprocessingDrawing" xmlns:w10="urn:schemas-microsoft-com:office:word" xmlns:w="http://schemas.openxmlformats.org/wordprocessingml/2006/main" xmlns:w14="http://schemas.microsoft.com/office/word/2010/wordml" xmlns:w15="http://schemas.microsoft.com/office/word/2012/wordml" xmlns:wpg="http://schemas.microsoft.com/office/word/2010/wordprocessingGroup" xmlns:wpi="http://schemas.microsoft.com/office/word/2010/wordprocessingInk" xmlns:wne="http://schemas.microsoft.com/office/word/2006/wordml" xmlns:wps="http://schemas.microsoft.com/office/word/2010/wordprocessingShape" mc:Ignorable="w14 w15 wp14">
+  <w:footnote w:type="separator" w:id="-1">
+    <w:p>
+      <w:pPr>
+        <w:spacing w:line="240" w:lineRule="auto"/>
+      </w:pPr>
+      <w:r>
+        <w:separator/>
+      </w:r>
+    </w:p>
+  </w:footnote>
+  <w:footnote w:type="continuationSeparator" w:id="0">
+    <w:p>
+      <w:pPr>
+        <w:spacing w:line="240" w:lineRule="auto"/>
+      </w:pPr>
+      <w:r>
+        <w:continuationSeparator/>
+      </w:r>
+    </w:p>
+  </w:footnote>
+  <w:footnote w:id="1">
+    <w:p>
+      <w:pPr>
+        <w:pStyle w:val="aa"/>
+      </w:pPr>
+      <w:r>
+        <w:rPr>
+          <w:rStyle w:val="ac"/>
+          <w:i/>
+        </w:rPr>
+        <w:footnoteRef/>
+      </w:r>
+      <w:r>
+        <w:rPr>
+          <w:i/>
+        </w:rPr>
+        <w:t xml:space="preserve"> Количество часов должно соответствовать количеству часов, указанному в программе </w:t>
+      </w:r>
+      <w:r>
+        <w:rPr>
+          <w:i/>
+        </w:rPr>
+        <w:t>практики.</w:t>
+      </w:r>
+    </w:p>
+  </w:footnote>
+  <w:footnote w:id="2">
+    <w:p>
+      <w:pPr>
+        <w:pStyle w:val="aa"/>
+      </w:pPr>
+      <w:r>
+        <w:rPr>
+          <w:rStyle w:val="ac"/>
+          <w:i/>
+        </w:rPr>
+        <w:footnoteRef/>
+      </w:r>
+      <w:r>
+        <w:rPr>
+          <w:i/>
+        </w:rPr>
+        <w:t xml:space="preserve"> </w:t>
+      </w:r>
+      <w:r>
+        <w:rPr>
+          <w:i/>
+        </w:rPr>
+        <w:t>Проставляется практикантом с целью самоконтроля</w:t>
+      </w:r>
+    </w:p>
+  </w:footnote>
+</w:footnotes>
+</file>
+
+<file path=word/numbering.xml><?xml version="1.0" encoding="utf-8"?>
+<w:numbering xmlns:wpc="http://schemas.microsoft.com/office/word/2010/wordprocessingCanvas" xmlns:mo="http://schemas.microsoft.com/office/mac/office/2008/main" xmlns:mc="http://schemas.openxmlformats.org/markup-compatibility/2006" xmlns:mv="urn:schemas-microsoft-com:mac:vml" xmlns:o="urn:schemas-microsoft-com:office:office" xmlns:r="http://schemas.openxmlformats.org/officeDocument/2006/relationships" xmlns:m="http://schemas.openxmlformats.org/officeDocument/2006/math" xmlns:v="urn:schemas-microsoft-com:vml" xmlns:wp14="http://schemas.microsoft.com/office/word/2010/wordprocessingDrawing" xmlns:wp="http://schemas.openxmlformats.org/drawingml/2006/wordprocessingDrawing" xmlns:w10="urn:schemas-microsoft-com:office:word" xmlns:w="http://schemas.openxmlformats.org/wordprocessingml/2006/main" xmlns:w14="http://schemas.microsoft.com/office/word/2010/wordml" xmlns:w15="http://schemas.microsoft.com/office/word/2012/wordml" xmlns:wpg="http://schemas.microsoft.com/office/word/2010/wordprocessingGroup" xmlns:wpi="http://schemas.microsoft.com/office/word/2010/wordprocessingInk" xmlns:wne="http://schemas.microsoft.com/office/word/2006/wordml" xmlns:wps="http://schemas.microsoft.com/office/word/2010/wordprocessingShape" mc:Ignorable="w14 w15 wp14">
+  <w:abstractNum w:abstractNumId="0">
+    <w:nsid w:val="371C6378"/>
+    <w:multiLevelType w:val="hybridMultilevel"/>
+    <w:tmpl w:val="6B8AFC34"/>
+    <w:lvl w:ilvl="0" w:tplc="FFFFFFFF">
+      <w:start w:val="1"/>
+      <w:numFmt w:val="decimal"/>
+      <w:lvlText w:val="%1."/>
+      <w:lvlJc w:val="left"/>
+      <w:pPr>
+        <w:tabs>
+          <w:tab w:val="num" w:pos="720"/>
+        </w:tabs>
+        <w:ind w:left="720" w:hanging="360"/>
+      </w:pPr>
+      <w:rPr>
+        <w:rFonts w:cs="Times New Roman" w:hint="default"/>
+      </w:rPr>
+    </w:lvl>
+    <w:lvl w:ilvl="1" w:tplc="04190019" w:tentative="1">
+      <w:start w:val="1"/>
+      <w:numFmt w:val="lowerLetter"/>
+      <w:lvlText w:val="%2."/>
+      <w:lvlJc w:val="left"/>
+      <w:pPr>
+        <w:tabs>
+          <w:tab w:val="num" w:pos="1440"/>
+        </w:tabs>
+        <w:ind w:left="1440" w:hanging="360"/>
+      </w:pPr>
+      <w:rPr>
+        <w:rFonts w:cs="Times New Roman"/>
+      </w:rPr>
+    </w:lvl>
+    <w:lvl w:ilvl="2" w:tplc="0419001B" w:tentative="1">
+      <w:start w:val="1"/>
+      <w:numFmt w:val="lowerRoman"/>
+      <w:lvlText w:val="%3."/>
+      <w:lvlJc w:val="right"/>
+      <w:pPr>
+        <w:tabs>
+          <w:tab w:val="num" w:pos="2160"/>
+        </w:tabs>
+        <w:ind w:left="2160" w:hanging="180"/>
+      </w:pPr>
+      <w:rPr>
+        <w:rFonts w:cs="Times New Roman"/>
+      </w:rPr>
+    </w:lvl>
+    <w:lvl w:ilvl="3" w:tplc="0419000F" w:tentative="1">
+      <w:start w:val="1"/>
+      <w:numFmt w:val="decimal"/>
+      <w:lvlText w:val="%4."/>
+      <w:lvlJc w:val="left"/>
+      <w:pPr>
+        <w:tabs>
+          <w:tab w:val="num" w:pos="2880"/>
+        </w:tabs>
+        <w:ind w:left="2880" w:hanging="360"/>
+      </w:pPr>
+      <w:rPr>
+        <w:rFonts w:cs="Times New Roman"/>
+      </w:rPr>
+    </w:lvl>
+    <w:lvl w:ilvl="4" w:tplc="04190019" w:tentative="1">
+      <w:start w:val="1"/>
+      <w:numFmt w:val="lowerLetter"/>
+      <w:lvlText w:val="%5."/>
+      <w:lvlJc w:val="left"/>
+      <w:pPr>
+        <w:tabs>
+          <w:tab w:val="num" w:pos="3600"/>
+        </w:tabs>
+        <w:ind w:left="3600" w:hanging="360"/>
+      </w:pPr>
+      <w:rPr>
+        <w:rFonts w:cs="Times New Roman"/>
+      </w:rPr>
+    </w:lvl>
+    <w:lvl w:ilvl="5" w:tplc="0419001B" w:tentative="1">
+      <w:start w:val="1"/>
+      <w:numFmt w:val="lowerRoman"/>
+      <w:lvlText w:val="%6."/>
+      <w:lvlJc w:val="right"/>
+      <w:pPr>
+        <w:tabs>
+          <w:tab w:val="num" w:pos="4320"/>
+        </w:tabs>
+        <w:ind w:left="4320" w:hanging="180"/>
+      </w:pPr>
+      <w:rPr>
+        <w:rFonts w:cs="Times New Roman"/>
+      </w:rPr>
+    </w:lvl>
+    <w:lvl w:ilvl="6" w:tplc="0419000F" w:tentative="1">
+      <w:start w:val="1"/>
+      <w:numFmt w:val="decimal"/>
+      <w:lvlText w:val="%7."/>
+      <w:lvlJc w:val="left"/>
+      <w:pPr>
+        <w:tabs>
+          <w:tab w:val="num" w:pos="5040"/>
+        </w:tabs>
+        <w:ind w:left="5040" w:hanging="360"/>
+      </w:pPr>
+      <w:rPr>
+        <w:rFonts w:cs="Times New Roman"/>
+      </w:rPr>
+    </w:lvl>
+    <w:lvl w:ilvl="7" w:tplc="04190019" w:tentative="1">
+      <w:start w:val="1"/>
+      <w:numFmt w:val="lowerLetter"/>
+      <w:lvlText w:val="%8."/>
+      <w:lvlJc w:val="left"/>
+      <w:pPr>
+        <w:tabs>
+          <w:tab w:val="num" w:pos="5760"/>
+        </w:tabs>
+        <w:ind w:left="5760" w:hanging="360"/>
+      </w:pPr>
+      <w:rPr>
+        <w:rFonts w:cs="Times New Roman"/>
+      </w:rPr>
+    </w:lvl>
+    <w:lvl w:ilvl="8" w:tplc="0419001B" w:tentative="1">
+      <w:start w:val="1"/>
+      <w:numFmt w:val="lowerRoman"/>
+      <w:lvlText w:val="%9."/>
+      <w:lvlJc w:val="right"/>
+      <w:pPr>
+        <w:tabs>
+          <w:tab w:val="num" w:pos="6480"/>
+        </w:tabs>
+        <w:ind w:left="6480" w:hanging="180"/>
+      </w:pPr>
+      <w:rPr>
+        <w:rFonts w:cs="Times New Roman"/>
+      </w:rPr>
+    </w:lvl>
+  </w:abstractNum>
+  <w:abstractNum w:abstractNumId="1">
+    <w:nsid w:val="3A1A478C"/>
+    <w:multiLevelType w:val="multilevel"/>
+    <w:tmpl w:val="5218BCA2"/>
+    <w:lvl w:ilvl="0">
+      <w:start w:val="1"/>
+      <w:numFmt w:val="decimal"/>
+      <w:lvlText w:val="%1"/>
+      <w:lvlJc w:val="left"/>
+      <w:pPr>
+        <w:ind w:left="375" w:hanging="375"/>
+      </w:pPr>
+      <w:rPr>
+        <w:rFonts w:cs="Times New Roman" w:hint="default"/>
+      </w:rPr>
+    </w:lvl>
+    <w:lvl w:ilvl="1">
+      <w:start w:val="1"/>
+      <w:numFmt w:val="decimal"/>
+      <w:lvlText w:val="%1.%2"/>
+      <w:lvlJc w:val="left"/>
+      <w:pPr>
+        <w:ind w:left="1444" w:hanging="375"/>
+      </w:pPr>
+      <w:rPr>
+        <w:rFonts w:cs="Times New Roman" w:hint="default"/>
+      </w:rPr>
+    </w:lvl>
+    <w:lvl w:ilvl="2">
+      <w:start w:val="1"/>
+      <w:numFmt w:val="decimal"/>
+      <w:lvlText w:val="%1.%2.%3"/>
+      <w:lvlJc w:val="left"/>
+      <w:pPr>
+        <w:ind w:left="2858" w:hanging="720"/>
+      </w:pPr>
+      <w:rPr>
+        <w:rFonts w:cs="Times New Roman" w:hint="default"/>
+      </w:rPr>
+    </w:lvl>
+    <w:lvl w:ilvl="3">
+      <w:start w:val="1"/>
+      <w:numFmt w:val="decimal"/>
+      <w:lvlText w:val="%1.%2.%3.%4"/>
+      <w:lvlJc w:val="left"/>
+      <w:pPr>
+        <w:ind w:left="4287" w:hanging="1080"/>
+      </w:pPr>
+      <w:rPr>
+        <w:rFonts w:cs="Times New Roman" w:hint="default"/>
+      </w:rPr>
+    </w:lvl>
+    <w:lvl w:ilvl="4">
+      <w:start w:val="1"/>
+      <w:numFmt w:val="decimal"/>
+      <w:lvlText w:val="%1.%2.%3.%4.%5"/>
+      <w:lvlJc w:val="left"/>
+      <w:pPr>
+        <w:ind w:left="5356" w:hanging="1080"/>
+      </w:pPr>
+      <w:rPr>
+        <w:rFonts w:cs="Times New Roman" w:hint="default"/>
+      </w:rPr>
+    </w:lvl>
+    <w:lvl w:ilvl="5">
+      <w:start w:val="1"/>
+      <w:numFmt w:val="decimal"/>
+      <w:lvlText w:val="%1.%2.%3.%4.%5.%6"/>
+      <w:lvlJc w:val="left"/>
+      <w:pPr>
+        <w:ind w:left="6785" w:hanging="1440"/>
+      </w:pPr>
+      <w:rPr>
+        <w:rFonts w:cs="Times New Roman" w:hint="default"/>
+      </w:rPr>
+    </w:lvl>
+    <w:lvl w:ilvl="6">
+      <w:start w:val="1"/>
+      <w:numFmt w:val="decimal"/>
+      <w:lvlText w:val="%1.%2.%3.%4.%5.%6.%7"/>
+      <w:lvlJc w:val="left"/>
+      <w:pPr>
+        <w:ind w:left="7854" w:hanging="1440"/>
+      </w:pPr>
+      <w:rPr>
+        <w:rFonts w:cs="Times New Roman" w:hint="default"/>
+      </w:rPr>
+    </w:lvl>
+    <w:lvl w:ilvl="7">
+      <w:start w:val="1"/>
+      <w:numFmt w:val="decimal"/>
+      <w:lvlText w:val="%1.%2.%3.%4.%5.%6.%7.%8"/>
+      <w:lvlJc w:val="left"/>
+      <w:pPr>
+        <w:ind w:left="9283" w:hanging="1800"/>
+      </w:pPr>
+      <w:rPr>
+        <w:rFonts w:cs="Times New Roman" w:hint="default"/>
+      </w:rPr>
+    </w:lvl>
+    <w:lvl w:ilvl="8">
+      <w:start w:val="1"/>
+      <w:numFmt w:val="decimal"/>
+      <w:lvlText w:val="%1.%2.%3.%4.%5.%6.%7.%8.%9"/>
+      <w:lvlJc w:val="left"/>
+      <w:pPr>
+        <w:ind w:left="10712" w:hanging="2160"/>
+      </w:pPr>
+      <w:rPr>
+        <w:rFonts w:cs="Times New Roman" w:hint="default"/>
+      </w:rPr>
+    </w:lvl>
+  </w:abstractNum>
+  <w:abstractNum w:abstractNumId="2">
+    <w:nsid w:val="441B7543"/>
+    <w:multiLevelType w:val="hybridMultilevel"/>
+    <w:tmpl w:val="C14C28F8"/>
+    <w:lvl w:ilvl="0" w:tplc="E3F6D6A4">
+      <w:start w:val="1"/>
+      <w:numFmt w:val="bullet"/>
+      <w:lvlText w:val=""/>
+      <w:lvlJc w:val="left"/>
+      <w:pPr>
+        <w:ind w:left="720" w:hanging="360"/>
+      </w:pPr>
+      <w:rPr>
+        <w:rFonts w:ascii="Symbol" w:hAnsi="Symbol" w:hint="default"/>
+      </w:rPr>
+    </w:lvl>
+    <w:lvl w:ilvl="1" w:tplc="04190003" w:tentative="1">
+      <w:start w:val="1"/>
+      <w:numFmt w:val="bullet"/>
+      <w:lvlText w:val="o"/>
+      <w:lvlJc w:val="left"/>
+      <w:pPr>
+        <w:ind w:left="1440" w:hanging="360"/>
+      </w:pPr>
+      <w:rPr>
+        <w:rFonts w:ascii="Courier New" w:hAnsi="Courier New" w:hint="default"/>
+      </w:rPr>
+    </w:lvl>
+    <w:lvl w:ilvl="2" w:tplc="04190005" w:tentative="1">
+      <w:start w:val="1"/>
+      <w:numFmt w:val="bullet"/>
+      <w:lvlText w:val=""/>
+      <w:lvlJc w:val="left"/>
+      <w:pPr>
+        <w:ind w:left="2160" w:hanging="360"/>
+      </w:pPr>
+      <w:rPr>
+        <w:rFonts w:ascii="Wingdings" w:hAnsi="Wingdings" w:hint="default"/>
+      </w:rPr>
+    </w:lvl>
+    <w:lvl w:ilvl="3" w:tplc="04190001" w:tentative="1">
+      <w:start w:val="1"/>
+      <w:numFmt w:val="bullet"/>
+      <w:lvlText w:val=""/>
+      <w:lvlJc w:val="left"/>
+      <w:pPr>
+        <w:ind w:left="2880" w:hanging="360"/>
+      </w:pPr>
+      <w:rPr>
+        <w:rFonts w:ascii="Symbol" w:hAnsi="Symbol" w:hint="default"/>
+      </w:rPr>
+    </w:lvl>
+    <w:lvl w:ilvl="4" w:tplc="04190003" w:tentative="1">
+      <w:start w:val="1"/>
+      <w:numFmt w:val="bullet"/>
+      <w:lvlText w:val="o"/>
+      <w:lvlJc w:val="left"/>
+      <w:pPr>
+        <w:ind w:left="3600" w:hanging="360"/>
+      </w:pPr>
+      <w:rPr>
+        <w:rFonts w:ascii="Courier New" w:hAnsi="Courier New" w:hint="default"/>
+      </w:rPr>
+    </w:lvl>
+    <w:lvl w:ilvl="5" w:tplc="04190005" w:tentative="1">
+      <w:start w:val="1"/>
+      <w:numFmt w:val="bullet"/>
+      <w:lvlText w:val=""/>
+      <w:lvlJc w:val="left"/>
+      <w:pPr>
+        <w:ind w:left="4320" w:hanging="360"/>
+      </w:pPr>
+      <w:rPr>
+        <w:rFonts w:ascii="Wingdings" w:hAnsi="Wingdings" w:hint="default"/>
+      </w:rPr>
+    </w:lvl>
+    <w:lvl w:ilvl="6" w:tplc="04190001" w:tentative="1">
+      <w:start w:val="1"/>
+      <w:numFmt w:val="bullet"/>
+      <w:lvlText w:val=""/>
+      <w:lvlJc w:val="left"/>
+      <w:pPr>
+        <w:ind w:left="5040" w:hanging="360"/>
+      </w:pPr>
+      <w:rPr>
+        <w:rFonts w:ascii="Symbol" w:hAnsi="Symbol" w:hint="default"/>
+      </w:rPr>
+    </w:lvl>
+    <w:lvl w:ilvl="7" w:tplc="04190003" w:tentative="1">
+      <w:start w:val="1"/>
+      <w:numFmt w:val="bullet"/>
+      <w:lvlText w:val="o"/>
+      <w:lvlJc w:val="left"/>
+      <w:pPr>
+        <w:ind w:left="5760" w:hanging="360"/>
+      </w:pPr>
+      <w:rPr>
+        <w:rFonts w:ascii="Courier New" w:hAnsi="Courier New" w:hint="default"/>
+      </w:rPr>
+    </w:lvl>
+    <w:lvl w:ilvl="8" w:tplc="04190005" w:tentative="1">
+      <w:start w:val="1"/>
+      <w:numFmt w:val="bullet"/>
+      <w:lvlText w:val=""/>
+      <w:lvlJc w:val="left"/>
+      <w:pPr>
+        <w:ind w:left="6480" w:hanging="360"/>
+      </w:pPr>
+      <w:rPr>
+        <w:rFonts w:ascii="Wingdings" w:hAnsi="Wingdings" w:hint="default"/>
+      </w:rPr>
+    </w:lvl>
+  </w:abstractNum>
+  <w:abstractNum w:abstractNumId="3">
+    <w:nsid w:val="7DEF0343"/>
+    <w:multiLevelType w:val="hybridMultilevel"/>
+    <w:tmpl w:val="8718079A"/>
+    <w:lvl w:ilvl="0" w:tplc="E3F6D6A4">
+      <w:start w:val="1"/>
+      <w:numFmt w:val="bullet"/>
+      <w:lvlText w:val=""/>
+      <w:lvlJc w:val="left"/>
+      <w:pPr>
+        <w:ind w:left="720" w:hanging="360"/>
+      </w:pPr>
+      <w:rPr>
+        <w:rFonts w:ascii="Symbol" w:hAnsi="Symbol" w:hint="default"/>
+      </w:rPr>
+    </w:lvl>
+    <w:lvl w:ilvl="1" w:tplc="04190003" w:tentative="1">
+      <w:start w:val="1"/>
+      <w:numFmt w:val="bullet"/>
+      <w:lvlText w:val="o"/>
+      <w:lvlJc w:val="left"/>
+      <w:pPr>
+        <w:ind w:left="1440" w:hanging="360"/>
+      </w:pPr>
+      <w:rPr>
+        <w:rFonts w:ascii="Courier New" w:hAnsi="Courier New" w:hint="default"/>
+      </w:rPr>
+    </w:lvl>
+    <w:lvl w:ilvl="2" w:tplc="04190005" w:tentative="1">
+      <w:start w:val="1"/>
+      <w:numFmt w:val="bullet"/>
+      <w:lvlText w:val=""/>
+      <w:lvlJc w:val="left"/>
+      <w:pPr>
+        <w:ind w:left="2160" w:hanging="360"/>
+      </w:pPr>
+      <w:rPr>
+        <w:rFonts w:ascii="Wingdings" w:hAnsi="Wingdings" w:hint="default"/>
+      </w:rPr>
+    </w:lvl>
+    <w:lvl w:ilvl="3" w:tplc="04190001" w:tentative="1">
+      <w:start w:val="1"/>
+      <w:numFmt w:val="bullet"/>
+      <w:lvlText w:val=""/>
+      <w:lvlJc w:val="left"/>
+      <w:pPr>
+        <w:ind w:left="2880" w:hanging="360"/>
+      </w:pPr>
+      <w:rPr>
+        <w:rFonts w:ascii="Symbol" w:hAnsi="Symbol" w:hint="default"/>
+      </w:rPr>
+    </w:lvl>
+    <w:lvl w:ilvl="4" w:tplc="04190003" w:tentative="1">
+      <w:start w:val="1"/>
+      <w:numFmt w:val="bullet"/>
+      <w:lvlText w:val="o"/>
+      <w:lvlJc w:val="left"/>
+      <w:pPr>
+        <w:ind w:left="3600" w:hanging="360"/>
+      </w:pPr>
+      <w:rPr>
+        <w:rFonts w:ascii="Courier New" w:hAnsi="Courier New" w:hint="default"/>
+      </w:rPr>
+    </w:lvl>
+    <w:lvl w:ilvl="5" w:tplc="04190005" w:tentative="1">
+      <w:start w:val="1"/>
+      <w:numFmt w:val="bullet"/>
+      <w:lvlText w:val=""/>
+      <w:lvlJc w:val="left"/>
+      <w:pPr>
+        <w:ind w:left="4320" w:hanging="360"/>
+      </w:pPr>
+      <w:rPr>
+        <w:rFonts w:ascii="Wingdings" w:hAnsi="Wingdings" w:hint="default"/>
+      </w:rPr>
+    </w:lvl>
+    <w:lvl w:ilvl="6" w:tplc="04190001" w:tentative="1">
+      <w:start w:val="1"/>
+      <w:numFmt w:val="bullet"/>
+      <w:lvlText w:val=""/>
+      <w:lvlJc w:val="left"/>
+      <w:pPr>
+        <w:ind w:left="5040" w:hanging="360"/>
+      </w:pPr>
+      <w:rPr>
+        <w:rFonts w:ascii="Symbol" w:hAnsi="Symbol" w:hint="default"/>
+      </w:rPr>
+    </w:lvl>
+    <w:lvl w:ilvl="7" w:tplc="04190003" w:tentative="1">
+      <w:start w:val="1"/>
+      <w:numFmt w:val="bullet"/>
+      <w:lvlText w:val="o"/>
+      <w:lvlJc w:val="left"/>
+      <w:pPr>
+        <w:ind w:left="5760" w:hanging="360"/>
+      </w:pPr>
+      <w:rPr>
+        <w:rFonts w:ascii="Courier New" w:hAnsi="Courier New" w:hint="default"/>
+      </w:rPr>
+    </w:lvl>
+    <w:lvl w:ilvl="8" w:tplc="04190005" w:tentative="1">
+      <w:start w:val="1"/>
+      <w:numFmt w:val="bullet"/>
+      <w:lvlText w:val=""/>
+      <w:lvlJc w:val="left"/>
+      <w:pPr>
+        <w:ind w:left="6480" w:hanging="360"/>
+      </w:pPr>
+      <w:rPr>
+        <w:rFonts w:ascii="Wingdings" w:hAnsi="Wingdings" w:hint="default"/>
+      </w:rPr>
+    </w:lvl>
+  </w:abstractNum>
+  <w:num w:numId="1">
+    <w:abstractNumId w:val="1"/>
+  </w:num>
+  <w:num w:numId="2">
+    <w:abstractNumId w:val="3"/>
+  </w:num>
+  <w:num w:numId="3">
+    <w:abstractNumId w:val="2"/>
+  </w:num>
+  <w:num w:numId="4">
+    <w:abstractNumId w:val="0"/>
+  </w:num>
+</w:numbering>
 </file>
 
 <file path=word/styles.xml><?xml version="1.0" encoding="utf-8"?>
@@ -1081,7 +4722,7 @@
     <w:lsdException w:name="List Number 3" w:semiHidden="1" w:unhideWhenUsed="1"/>
     <w:lsdException w:name="List Number 4" w:semiHidden="1" w:unhideWhenUsed="1"/>
     <w:lsdException w:name="List Number 5" w:semiHidden="1" w:unhideWhenUsed="1"/>
-    <w:lsdException w:name="Title" w:uiPriority="10" w:qFormat="1"/>
+    <w:lsdException w:name="Title" w:qFormat="1"/>
     <w:lsdException w:name="Closing" w:semiHidden="1" w:unhideWhenUsed="1"/>
     <w:lsdException w:name="Signature" w:semiHidden="1" w:unhideWhenUsed="1"/>
     <w:lsdException w:name="Default Paragraph Font" w:semiHidden="1" w:uiPriority="1" w:unhideWhenUsed="1"/>
@@ -1102,7 +4743,7 @@
     <w:lsdException w:name="Body Text 2" w:semiHidden="1" w:unhideWhenUsed="1"/>
     <w:lsdException w:name="Body Text 3" w:semiHidden="1" w:unhideWhenUsed="1"/>
     <w:lsdException w:name="Body Text Indent 2" w:semiHidden="1" w:unhideWhenUsed="1"/>
-    <w:lsdException w:name="Body Text Indent 3" w:semiHidden="1" w:unhideWhenUsed="1"/>
+    <w:lsdException w:name="Body Text Indent 3" w:semiHidden="1" w:uiPriority="0" w:unhideWhenUsed="1"/>
     <w:lsdException w:name="Block Text" w:semiHidden="1" w:unhideWhenUsed="1"/>
     <w:lsdException w:name="Hyperlink" w:semiHidden="1" w:unhideWhenUsed="1"/>
     <w:lsdException w:name="FollowedHyperlink" w:semiHidden="1" w:unhideWhenUsed="1"/>
@@ -1207,7 +4848,7 @@
     <w:lsdException w:name="Medium Shading 2 Accent 1" w:uiPriority="64"/>
     <w:lsdException w:name="Medium List 1 Accent 1" w:uiPriority="65"/>
     <w:lsdException w:name="Revision" w:semiHidden="1"/>
-    <w:lsdException w:name="List Paragraph" w:uiPriority="34" w:qFormat="1"/>
+    <w:lsdException w:name="List Paragraph" w:qFormat="1"/>
     <w:lsdException w:name="Quote" w:uiPriority="29" w:qFormat="1"/>
     <w:lsdException w:name="Intense Quote" w:uiPriority="30" w:qFormat="1"/>
     <w:lsdException w:name="Medium List 2 Accent 1" w:uiPriority="66"/>
@@ -1415,6 +5056,46 @@
       <w:sz w:val="28"/>
     </w:rPr>
   </w:style>
+  <w:style w:type="paragraph" w:styleId="1">
+    <w:name w:val="heading 1"/>
+    <w:basedOn w:val="a"/>
+    <w:next w:val="a"/>
+    <w:link w:val="10"/>
+    <w:uiPriority w:val="9"/>
+    <w:qFormat/>
+    <w:rsid w:val="00804154"/>
+    <w:pPr>
+      <w:spacing w:after="480"/>
+      <w:contextualSpacing/>
+      <w:outlineLvl w:val="0"/>
+    </w:pPr>
+    <w:rPr>
+      <w:rFonts w:cs="Times New Roman"/>
+      <w:b/>
+      <w:szCs w:val="28"/>
+    </w:rPr>
+  </w:style>
+  <w:style w:type="paragraph" w:styleId="3">
+    <w:name w:val="heading 3"/>
+    <w:basedOn w:val="a"/>
+    <w:next w:val="a"/>
+    <w:link w:val="30"/>
+    <w:uiPriority w:val="9"/>
+    <w:unhideWhenUsed/>
+    <w:qFormat/>
+    <w:rsid w:val="00804154"/>
+    <w:pPr>
+      <w:keepNext/>
+      <w:keepLines/>
+      <w:spacing w:before="40"/>
+      <w:outlineLvl w:val="2"/>
+    </w:pPr>
+    <w:rPr>
+      <w:rFonts w:asciiTheme="majorHAnsi" w:eastAsiaTheme="majorEastAsia" w:hAnsiTheme="majorHAnsi" w:cstheme="majorBidi"/>
+      <w:color w:val="1F4D78" w:themeColor="accent1" w:themeShade="7F"/>
+      <w:sz w:val="24"/>
+    </w:rPr>
+  </w:style>
   <w:style w:type="character" w:default="1" w:styleId="a0">
     <w:name w:val="Default Paragraph Font"/>
     <w:uiPriority w:val="1"/>
@@ -1451,6 +5132,261 @@
     <w:rPr>
       <w:b/>
       <w:bCs/>
+    </w:rPr>
+  </w:style>
+  <w:style w:type="paragraph" w:styleId="a4">
+    <w:name w:val="Normal (Web)"/>
+    <w:basedOn w:val="a"/>
+    <w:link w:val="a5"/>
+    <w:uiPriority w:val="99"/>
+    <w:rsid w:val="0007032C"/>
+    <w:pPr>
+      <w:spacing w:before="100" w:beforeAutospacing="1" w:after="100" w:afterAutospacing="1" w:line="240" w:lineRule="auto"/>
+      <w:ind w:firstLine="0"/>
+    </w:pPr>
+    <w:rPr>
+      <w:rFonts w:eastAsia="Times New Roman" w:cs="Times New Roman"/>
+      <w:sz w:val="24"/>
+      <w:szCs w:val="20"/>
+      <w:lang w:val="x-none" w:eastAsia="x-none"/>
+    </w:rPr>
+  </w:style>
+  <w:style w:type="paragraph" w:customStyle="1" w:styleId="21">
+    <w:name w:val="Основной текст с отступом 21"/>
+    <w:basedOn w:val="a"/>
+    <w:uiPriority w:val="99"/>
+    <w:rsid w:val="0007032C"/>
+    <w:pPr>
+      <w:spacing w:line="240" w:lineRule="auto"/>
+      <w:ind w:firstLine="360"/>
+      <w:jc w:val="both"/>
+    </w:pPr>
+    <w:rPr>
+      <w:rFonts w:eastAsia="Times New Roman" w:cs="Times New Roman"/>
+      <w:sz w:val="24"/>
+      <w:lang w:eastAsia="ar-SA"/>
+    </w:rPr>
+  </w:style>
+  <w:style w:type="paragraph" w:styleId="a6">
+    <w:name w:val="List Paragraph"/>
+    <w:basedOn w:val="a"/>
+    <w:uiPriority w:val="99"/>
+    <w:qFormat/>
+    <w:rsid w:val="0007032C"/>
+    <w:pPr>
+      <w:widowControl w:val="0"/>
+      <w:autoSpaceDE w:val="0"/>
+      <w:autoSpaceDN w:val="0"/>
+      <w:adjustRightInd w:val="0"/>
+      <w:spacing w:line="240" w:lineRule="auto"/>
+      <w:ind w:left="708" w:firstLine="0"/>
+    </w:pPr>
+    <w:rPr>
+      <w:rFonts w:eastAsia="Times New Roman" w:cs="Times New Roman"/>
+      <w:sz w:val="20"/>
+      <w:szCs w:val="20"/>
+      <w:lang w:eastAsia="ru-RU"/>
+    </w:rPr>
+  </w:style>
+  <w:style w:type="character" w:customStyle="1" w:styleId="a5">
+    <w:name w:val="Обычный (веб) Знак"/>
+    <w:link w:val="a4"/>
+    <w:uiPriority w:val="99"/>
+    <w:locked/>
+    <w:rsid w:val="0007032C"/>
+    <w:rPr>
+      <w:rFonts w:ascii="Times New Roman" w:eastAsia="Times New Roman" w:hAnsi="Times New Roman" w:cs="Times New Roman"/>
+      <w:szCs w:val="20"/>
+      <w:lang w:val="x-none" w:eastAsia="x-none"/>
+    </w:rPr>
+  </w:style>
+  <w:style w:type="paragraph" w:styleId="a7">
+    <w:name w:val="List"/>
+    <w:basedOn w:val="a"/>
+    <w:uiPriority w:val="99"/>
+    <w:rsid w:val="0007032C"/>
+    <w:pPr>
+      <w:spacing w:line="240" w:lineRule="auto"/>
+      <w:ind w:left="283" w:hanging="283"/>
+    </w:pPr>
+    <w:rPr>
+      <w:rFonts w:ascii="Arial" w:eastAsia="Times New Roman" w:hAnsi="Arial" w:cs="Wingdings"/>
+      <w:sz w:val="24"/>
+      <w:szCs w:val="28"/>
+      <w:lang w:eastAsia="ar-SA"/>
+    </w:rPr>
+  </w:style>
+  <w:style w:type="character" w:customStyle="1" w:styleId="10">
+    <w:name w:val="Заголовок 1 Знак"/>
+    <w:basedOn w:val="a0"/>
+    <w:link w:val="1"/>
+    <w:uiPriority w:val="9"/>
+    <w:rsid w:val="00804154"/>
+    <w:rPr>
+      <w:rFonts w:ascii="Times New Roman" w:hAnsi="Times New Roman" w:cs="Times New Roman"/>
+      <w:b/>
+      <w:sz w:val="28"/>
+      <w:szCs w:val="28"/>
+    </w:rPr>
+  </w:style>
+  <w:style w:type="character" w:customStyle="1" w:styleId="30">
+    <w:name w:val="Заголовок 3 Знак"/>
+    <w:basedOn w:val="a0"/>
+    <w:link w:val="3"/>
+    <w:uiPriority w:val="9"/>
+    <w:rsid w:val="00804154"/>
+    <w:rPr>
+      <w:rFonts w:asciiTheme="majorHAnsi" w:eastAsiaTheme="majorEastAsia" w:hAnsiTheme="majorHAnsi" w:cstheme="majorBidi"/>
+      <w:color w:val="1F4D78" w:themeColor="accent1" w:themeShade="7F"/>
+    </w:rPr>
+  </w:style>
+  <w:style w:type="paragraph" w:styleId="a8">
+    <w:name w:val="Title"/>
+    <w:basedOn w:val="a"/>
+    <w:link w:val="a9"/>
+    <w:uiPriority w:val="99"/>
+    <w:qFormat/>
+    <w:rsid w:val="00804154"/>
+    <w:pPr>
+      <w:spacing w:line="240" w:lineRule="auto"/>
+      <w:ind w:firstLine="0"/>
+      <w:jc w:val="center"/>
+    </w:pPr>
+    <w:rPr>
+      <w:rFonts w:ascii="Cambria" w:eastAsia="Times New Roman" w:hAnsi="Cambria" w:cs="Times New Roman"/>
+      <w:b/>
+      <w:bCs/>
+      <w:kern w:val="28"/>
+      <w:sz w:val="32"/>
+      <w:szCs w:val="32"/>
+      <w:lang w:val="x-none" w:eastAsia="x-none"/>
+    </w:rPr>
+  </w:style>
+  <w:style w:type="character" w:customStyle="1" w:styleId="a9">
+    <w:name w:val="Название Знак"/>
+    <w:basedOn w:val="a0"/>
+    <w:link w:val="a8"/>
+    <w:uiPriority w:val="99"/>
+    <w:rsid w:val="00804154"/>
+    <w:rPr>
+      <w:rFonts w:ascii="Cambria" w:eastAsia="Times New Roman" w:hAnsi="Cambria" w:cs="Times New Roman"/>
+      <w:b/>
+      <w:bCs/>
+      <w:kern w:val="28"/>
+      <w:sz w:val="32"/>
+      <w:szCs w:val="32"/>
+      <w:lang w:val="x-none" w:eastAsia="x-none"/>
+    </w:rPr>
+  </w:style>
+  <w:style w:type="paragraph" w:styleId="31">
+    <w:name w:val="Body Text Indent 3"/>
+    <w:basedOn w:val="a"/>
+    <w:link w:val="32"/>
+    <w:rsid w:val="00804154"/>
+    <w:pPr>
+      <w:widowControl w:val="0"/>
+      <w:autoSpaceDE w:val="0"/>
+      <w:autoSpaceDN w:val="0"/>
+      <w:adjustRightInd w:val="0"/>
+      <w:spacing w:after="120" w:line="240" w:lineRule="auto"/>
+      <w:ind w:left="283" w:firstLine="0"/>
+    </w:pPr>
+    <w:rPr>
+      <w:rFonts w:eastAsia="Times New Roman" w:cs="Times New Roman"/>
+      <w:sz w:val="16"/>
+      <w:szCs w:val="16"/>
+      <w:lang w:val="x-none" w:eastAsia="x-none"/>
+    </w:rPr>
+  </w:style>
+  <w:style w:type="character" w:customStyle="1" w:styleId="32">
+    <w:name w:val="Основной текст с отступом 3 Знак"/>
+    <w:basedOn w:val="a0"/>
+    <w:link w:val="31"/>
+    <w:rsid w:val="00804154"/>
+    <w:rPr>
+      <w:rFonts w:ascii="Times New Roman" w:eastAsia="Times New Roman" w:hAnsi="Times New Roman" w:cs="Times New Roman"/>
+      <w:sz w:val="16"/>
+      <w:szCs w:val="16"/>
+      <w:lang w:val="x-none" w:eastAsia="x-none"/>
+    </w:rPr>
+  </w:style>
+  <w:style w:type="paragraph" w:styleId="2">
+    <w:name w:val="Body Text Indent 2"/>
+    <w:basedOn w:val="a"/>
+    <w:link w:val="20"/>
+    <w:uiPriority w:val="99"/>
+    <w:rsid w:val="00804154"/>
+    <w:pPr>
+      <w:widowControl w:val="0"/>
+      <w:autoSpaceDE w:val="0"/>
+      <w:autoSpaceDN w:val="0"/>
+      <w:adjustRightInd w:val="0"/>
+      <w:spacing w:after="120" w:line="480" w:lineRule="auto"/>
+      <w:ind w:left="283" w:firstLine="0"/>
+    </w:pPr>
+    <w:rPr>
+      <w:rFonts w:eastAsia="Times New Roman" w:cs="Times New Roman"/>
+      <w:sz w:val="20"/>
+      <w:szCs w:val="20"/>
+      <w:lang w:val="x-none" w:eastAsia="x-none"/>
+    </w:rPr>
+  </w:style>
+  <w:style w:type="character" w:customStyle="1" w:styleId="20">
+    <w:name w:val="Основной текст с отступом 2 Знак"/>
+    <w:basedOn w:val="a0"/>
+    <w:link w:val="2"/>
+    <w:uiPriority w:val="99"/>
+    <w:rsid w:val="00804154"/>
+    <w:rPr>
+      <w:rFonts w:ascii="Times New Roman" w:eastAsia="Times New Roman" w:hAnsi="Times New Roman" w:cs="Times New Roman"/>
+      <w:sz w:val="20"/>
+      <w:szCs w:val="20"/>
+      <w:lang w:val="x-none" w:eastAsia="x-none"/>
+    </w:rPr>
+  </w:style>
+  <w:style w:type="paragraph" w:styleId="aa">
+    <w:name w:val="footnote text"/>
+    <w:aliases w:val="Table_Footnote_last,Текст сноски-FN,Oaeno niinee-FN,Oaeno niinee Ciae,single space,Текст сноски Знак1 Знак1,Текст сноски Знак Знак Знак1,Текст сноски Знак1 Знак Знак,Текст сноски Знак Знак Знак Знак"/>
+    <w:basedOn w:val="a"/>
+    <w:link w:val="ab"/>
+    <w:uiPriority w:val="99"/>
+    <w:rsid w:val="00804154"/>
+    <w:pPr>
+      <w:widowControl w:val="0"/>
+      <w:autoSpaceDE w:val="0"/>
+      <w:autoSpaceDN w:val="0"/>
+      <w:adjustRightInd w:val="0"/>
+      <w:spacing w:line="240" w:lineRule="auto"/>
+      <w:ind w:firstLine="0"/>
+    </w:pPr>
+    <w:rPr>
+      <w:rFonts w:eastAsia="Times New Roman" w:cs="Times New Roman"/>
+      <w:sz w:val="20"/>
+      <w:szCs w:val="20"/>
+      <w:lang w:val="x-none" w:eastAsia="x-none"/>
+    </w:rPr>
+  </w:style>
+  <w:style w:type="character" w:customStyle="1" w:styleId="ab">
+    <w:name w:val="Текст сноски Знак"/>
+    <w:aliases w:val="Table_Footnote_last Знак,Текст сноски-FN Знак,Oaeno niinee-FN Знак,Oaeno niinee Ciae Знак,single space Знак,Текст сноски Знак1 Знак1 Знак,Текст сноски Знак Знак Знак1 Знак,Текст сноски Знак1 Знак Знак Знак"/>
+    <w:basedOn w:val="a0"/>
+    <w:link w:val="aa"/>
+    <w:uiPriority w:val="99"/>
+    <w:rsid w:val="00804154"/>
+    <w:rPr>
+      <w:rFonts w:ascii="Times New Roman" w:eastAsia="Times New Roman" w:hAnsi="Times New Roman" w:cs="Times New Roman"/>
+      <w:sz w:val="20"/>
+      <w:szCs w:val="20"/>
+      <w:lang w:val="x-none" w:eastAsia="x-none"/>
+    </w:rPr>
+  </w:style>
+  <w:style w:type="character" w:styleId="ac">
+    <w:name w:val="footnote reference"/>
+    <w:uiPriority w:val="99"/>
+    <w:rsid w:val="00804154"/>
+    <w:rPr>
+      <w:rFonts w:cs="Times New Roman"/>
+      <w:vertAlign w:val="superscript"/>
     </w:rPr>
   </w:style>
 </w:styles>
@@ -1722,7 +5658,7 @@
 </file>
 
 <file path=customXml/itemProps1.xml><?xml version="1.0" encoding="utf-8"?>
-<ds:datastoreItem xmlns:ds="http://schemas.openxmlformats.org/officeDocument/2006/customXml" ds:itemID="{1A1C9C34-EFC5-7847-83CC-34F177129939}">
+<ds:datastoreItem xmlns:ds="http://schemas.openxmlformats.org/officeDocument/2006/customXml" ds:itemID="{029A8984-A652-F349-AE46-1363B4488239}">
   <ds:schemaRefs>
     <ds:schemaRef ds:uri="http://schemas.openxmlformats.org/officeDocument/2006/bibliography"/>
   </ds:schemaRefs>

</xml_diff>

<commit_message>
feat: add home page
</commit_message>
<xml_diff>
--- a/docs/ot4et.docx
+++ b/docs/ot4et.docx
@@ -311,27 +311,15 @@
         </w:rPr>
         <w:t xml:space="preserve">Студента </w:t>
       </w:r>
-      <w:proofErr w:type="spellStart"/>
-      <w:r>
-        <w:rPr>
-          <w:rFonts w:eastAsia="Times New Roman" w:cs="Times New Roman"/>
-          <w:b/>
-          <w:snapToGrid w:val="0"/>
-          <w:szCs w:val="28"/>
-          <w:lang w:eastAsia="ru-RU"/>
-        </w:rPr>
-        <w:t>Землякова</w:t>
-      </w:r>
-      <w:proofErr w:type="spellEnd"/>
-      <w:r>
-        <w:rPr>
-          <w:rFonts w:eastAsia="Times New Roman" w:cs="Times New Roman"/>
-          <w:b/>
-          <w:snapToGrid w:val="0"/>
-          <w:szCs w:val="28"/>
-          <w:lang w:eastAsia="ru-RU"/>
-        </w:rPr>
-        <w:t xml:space="preserve"> Константина Владимировича</w:t>
+      <w:r>
+        <w:rPr>
+          <w:rFonts w:eastAsia="Times New Roman" w:cs="Times New Roman"/>
+          <w:b/>
+          <w:snapToGrid w:val="0"/>
+          <w:szCs w:val="28"/>
+          <w:lang w:eastAsia="ru-RU"/>
+        </w:rPr>
+        <w:t>Землякова Константина Владимировича</w:t>
       </w:r>
       <w:r>
         <w:rPr>
@@ -1096,14 +1084,7 @@
           <w:color w:val="000000"/>
           <w:szCs w:val="28"/>
         </w:rPr>
-        <w:t xml:space="preserve"> </w:t>
-      </w:r>
-      <w:r>
-        <w:rPr>
-          <w:color w:val="000000"/>
-          <w:szCs w:val="28"/>
-        </w:rPr>
-        <w:t>П</w:t>
+        <w:t xml:space="preserve"> П</w:t>
       </w:r>
       <w:r>
         <w:rPr>
@@ -3724,8 +3705,6 @@
                 <w:szCs w:val="28"/>
               </w:rPr>
             </w:pPr>
-            <w:bookmarkStart w:id="0" w:name="_GoBack"/>
-            <w:bookmarkEnd w:id="0"/>
             <w:r>
               <w:rPr>
                 <w:i/>
@@ -3957,6 +3936,7 @@
     </w:p>
     <w:p>
       <w:pPr>
+        <w:ind w:firstLine="0"/>
         <w:rPr>
           <w:szCs w:val="28"/>
         </w:rPr>
@@ -4017,6 +3997,7 @@
     </w:p>
     <w:p>
       <w:pPr>
+        <w:ind w:left="1415" w:firstLine="1"/>
         <w:rPr>
           <w:i/>
           <w:szCs w:val="28"/>
@@ -4029,7 +4010,7 @@
           <w:szCs w:val="28"/>
           <w:vertAlign w:val="superscript"/>
         </w:rPr>
-        <w:t xml:space="preserve">                                             </w:t>
+        <w:t xml:space="preserve"> </w:t>
       </w:r>
       <w:r>
         <w:rPr>
@@ -4188,7 +4169,31 @@
           <w:szCs w:val="28"/>
           <w:lang w:eastAsia="ru-RU"/>
         </w:rPr>
-        <w:t xml:space="preserve"> И.П</w:t>
+        <w:t xml:space="preserve"> И</w:t>
+      </w:r>
+      <w:r>
+        <w:rPr>
+          <w:rFonts w:eastAsia="Times New Roman" w:cs="Times New Roman"/>
+          <w:szCs w:val="28"/>
+          <w:lang w:eastAsia="ru-RU"/>
+        </w:rPr>
+        <w:t>.</w:t>
+      </w:r>
+      <w:r>
+        <w:rPr>
+          <w:rFonts w:eastAsia="Times New Roman" w:cs="Times New Roman"/>
+          <w:szCs w:val="28"/>
+          <w:lang w:eastAsia="ru-RU"/>
+        </w:rPr>
+        <w:t>П</w:t>
+      </w:r>
+      <w:r>
+        <w:rPr>
+          <w:rFonts w:eastAsia="Times New Roman" w:cs="Times New Roman"/>
+          <w:szCs w:val="28"/>
+          <w:lang w:eastAsia="ru-RU"/>
+        </w:rPr>
+        <w:t>.</w:t>
       </w:r>
       <w:r>
         <w:rPr>
@@ -4660,9 +4665,8 @@
           <w:szCs w:val="18"/>
           <w:lang w:eastAsia="ru-RU"/>
         </w:rPr>
-        <w:t xml:space="preserve">-самостоятельность в </w:t>
-      </w:r>
-      <w:proofErr w:type="spellStart"/>
+        <w:t>-</w:t>
+      </w:r>
       <w:r>
         <w:rPr>
           <w:rFonts w:eastAsia="Times New Roman" w:cs="Times New Roman"/>
@@ -4672,9 +4676,10 @@
           <w:szCs w:val="18"/>
           <w:lang w:eastAsia="ru-RU"/>
         </w:rPr>
-        <w:t>в</w:t>
-      </w:r>
-      <w:proofErr w:type="spellEnd"/>
+        <w:t xml:space="preserve"> </w:t>
+      </w:r>
+      <w:bookmarkStart w:id="0" w:name="_GoBack"/>
+      <w:bookmarkEnd w:id="0"/>
       <w:r>
         <w:rPr>
           <w:rFonts w:eastAsia="Times New Roman" w:cs="Times New Roman"/>
@@ -4684,7 +4689,7 @@
           <w:szCs w:val="18"/>
           <w:lang w:eastAsia="ru-RU"/>
         </w:rPr>
-        <w:t xml:space="preserve"> организации своей деятельности</w:t>
+        <w:t>самостоятельность в в организации своей деятельности</w:t>
       </w:r>
     </w:p>
     <w:p>
@@ -5303,16 +5308,7 @@
                 <w:sz w:val="24"/>
                 <w:lang w:eastAsia="ru-RU"/>
               </w:rPr>
-              <w:t>20</w:t>
-            </w:r>
-            <w:r>
-              <w:rPr>
-                <w:rFonts w:eastAsia="Times New Roman" w:cs="Times New Roman"/>
-                <w:b/>
-                <w:sz w:val="24"/>
-                <w:lang w:eastAsia="ru-RU"/>
-              </w:rPr>
-              <w:t>.04.19</w:t>
+              <w:t>20.04.19</w:t>
             </w:r>
           </w:p>
         </w:tc>
@@ -5425,16 +5421,7 @@
                 <w:sz w:val="24"/>
                 <w:lang w:eastAsia="ru-RU"/>
               </w:rPr>
-              <w:t>22</w:t>
-            </w:r>
-            <w:r>
-              <w:rPr>
-                <w:rFonts w:eastAsia="Times New Roman" w:cs="Times New Roman"/>
-                <w:b/>
-                <w:sz w:val="24"/>
-                <w:lang w:eastAsia="ru-RU"/>
-              </w:rPr>
-              <w:t>.04.19</w:t>
+              <w:t>22.04.19</w:t>
             </w:r>
           </w:p>
         </w:tc>
@@ -5547,16 +5534,7 @@
                 <w:sz w:val="24"/>
                 <w:lang w:eastAsia="ru-RU"/>
               </w:rPr>
-              <w:t>23</w:t>
-            </w:r>
-            <w:r>
-              <w:rPr>
-                <w:rFonts w:eastAsia="Times New Roman" w:cs="Times New Roman"/>
-                <w:b/>
-                <w:sz w:val="24"/>
-                <w:lang w:eastAsia="ru-RU"/>
-              </w:rPr>
-              <w:t>.04.19</w:t>
+              <w:t>23.04.19</w:t>
             </w:r>
           </w:p>
         </w:tc>
@@ -5669,16 +5647,7 @@
                 <w:sz w:val="24"/>
                 <w:lang w:eastAsia="ru-RU"/>
               </w:rPr>
-              <w:t>25</w:t>
-            </w:r>
-            <w:r>
-              <w:rPr>
-                <w:rFonts w:eastAsia="Times New Roman" w:cs="Times New Roman"/>
-                <w:b/>
-                <w:sz w:val="24"/>
-                <w:lang w:eastAsia="ru-RU"/>
-              </w:rPr>
-              <w:t>.04.19</w:t>
+              <w:t>25.04.19</w:t>
             </w:r>
           </w:p>
         </w:tc>
@@ -5791,16 +5760,7 @@
                 <w:sz w:val="24"/>
                 <w:lang w:eastAsia="ru-RU"/>
               </w:rPr>
-              <w:t>26</w:t>
-            </w:r>
-            <w:r>
-              <w:rPr>
-                <w:rFonts w:eastAsia="Times New Roman" w:cs="Times New Roman"/>
-                <w:b/>
-                <w:sz w:val="24"/>
-                <w:lang w:eastAsia="ru-RU"/>
-              </w:rPr>
-              <w:t>.04.19</w:t>
+              <w:t>26.04.19</w:t>
             </w:r>
           </w:p>
         </w:tc>
@@ -5916,16 +5876,7 @@
                 <w:sz w:val="24"/>
                 <w:lang w:eastAsia="ru-RU"/>
               </w:rPr>
-              <w:t>27</w:t>
-            </w:r>
-            <w:r>
-              <w:rPr>
-                <w:rFonts w:eastAsia="Times New Roman" w:cs="Times New Roman"/>
-                <w:b/>
-                <w:sz w:val="24"/>
-                <w:lang w:eastAsia="ru-RU"/>
-              </w:rPr>
-              <w:t>.04.19</w:t>
+              <w:t>27.04.19</w:t>
             </w:r>
           </w:p>
         </w:tc>
@@ -6038,16 +5989,7 @@
                 <w:sz w:val="24"/>
                 <w:lang w:eastAsia="ru-RU"/>
               </w:rPr>
-              <w:t>29</w:t>
-            </w:r>
-            <w:r>
-              <w:rPr>
-                <w:rFonts w:eastAsia="Times New Roman" w:cs="Times New Roman"/>
-                <w:b/>
-                <w:sz w:val="24"/>
-                <w:lang w:eastAsia="ru-RU"/>
-              </w:rPr>
-              <w:t>.04.19</w:t>
+              <w:t>29.04.19</w:t>
             </w:r>
           </w:p>
         </w:tc>
@@ -6160,16 +6102,7 @@
                 <w:sz w:val="24"/>
                 <w:lang w:eastAsia="ru-RU"/>
               </w:rPr>
-              <w:t>30</w:t>
-            </w:r>
-            <w:r>
-              <w:rPr>
-                <w:rFonts w:eastAsia="Times New Roman" w:cs="Times New Roman"/>
-                <w:b/>
-                <w:sz w:val="24"/>
-                <w:lang w:eastAsia="ru-RU"/>
-              </w:rPr>
-              <w:t>.04.19</w:t>
+              <w:t>30.04.19</w:t>
             </w:r>
           </w:p>
         </w:tc>
@@ -6282,16 +6215,7 @@
                 <w:sz w:val="24"/>
                 <w:lang w:eastAsia="ru-RU"/>
               </w:rPr>
-              <w:t>2.05</w:t>
-            </w:r>
-            <w:r>
-              <w:rPr>
-                <w:rFonts w:eastAsia="Times New Roman" w:cs="Times New Roman"/>
-                <w:b/>
-                <w:sz w:val="24"/>
-                <w:lang w:eastAsia="ru-RU"/>
-              </w:rPr>
-              <w:t>.19</w:t>
+              <w:t>2.05.19</w:t>
             </w:r>
           </w:p>
         </w:tc>
@@ -6404,16 +6328,7 @@
                 <w:sz w:val="24"/>
                 <w:lang w:eastAsia="ru-RU"/>
               </w:rPr>
-              <w:t>3.05</w:t>
-            </w:r>
-            <w:r>
-              <w:rPr>
-                <w:rFonts w:eastAsia="Times New Roman" w:cs="Times New Roman"/>
-                <w:b/>
-                <w:sz w:val="24"/>
-                <w:lang w:eastAsia="ru-RU"/>
-              </w:rPr>
-              <w:t>.19</w:t>
+              <w:t>3.05.19</w:t>
             </w:r>
           </w:p>
         </w:tc>
@@ -6526,16 +6441,7 @@
                 <w:sz w:val="24"/>
                 <w:lang w:eastAsia="ru-RU"/>
               </w:rPr>
-              <w:t>4.05</w:t>
-            </w:r>
-            <w:r>
-              <w:rPr>
-                <w:rFonts w:eastAsia="Times New Roman" w:cs="Times New Roman"/>
-                <w:b/>
-                <w:sz w:val="24"/>
-                <w:lang w:eastAsia="ru-RU"/>
-              </w:rPr>
-              <w:t>.19</w:t>
+              <w:t>4.05.19</w:t>
             </w:r>
           </w:p>
         </w:tc>
@@ -6648,16 +6554,7 @@
                 <w:sz w:val="24"/>
                 <w:lang w:eastAsia="ru-RU"/>
               </w:rPr>
-              <w:t>6.05</w:t>
-            </w:r>
-            <w:r>
-              <w:rPr>
-                <w:rFonts w:eastAsia="Times New Roman" w:cs="Times New Roman"/>
-                <w:b/>
-                <w:sz w:val="24"/>
-                <w:lang w:eastAsia="ru-RU"/>
-              </w:rPr>
-              <w:t>.19</w:t>
+              <w:t>6.05.19</w:t>
             </w:r>
           </w:p>
         </w:tc>
@@ -6773,16 +6670,7 @@
                 <w:sz w:val="24"/>
                 <w:lang w:eastAsia="ru-RU"/>
               </w:rPr>
-              <w:t>7.05</w:t>
-            </w:r>
-            <w:r>
-              <w:rPr>
-                <w:rFonts w:eastAsia="Times New Roman" w:cs="Times New Roman"/>
-                <w:b/>
-                <w:sz w:val="24"/>
-                <w:lang w:eastAsia="ru-RU"/>
-              </w:rPr>
-              <w:t>.19</w:t>
+              <w:t>7.05.19</w:t>
             </w:r>
           </w:p>
         </w:tc>
@@ -6895,16 +6783,7 @@
                 <w:sz w:val="24"/>
                 <w:lang w:eastAsia="ru-RU"/>
               </w:rPr>
-              <w:t>8.05</w:t>
-            </w:r>
-            <w:r>
-              <w:rPr>
-                <w:rFonts w:eastAsia="Times New Roman" w:cs="Times New Roman"/>
-                <w:b/>
-                <w:sz w:val="24"/>
-                <w:lang w:eastAsia="ru-RU"/>
-              </w:rPr>
-              <w:t>.19</w:t>
+              <w:t>8.05.19</w:t>
             </w:r>
           </w:p>
         </w:tc>
@@ -7130,16 +7009,7 @@
                 <w:sz w:val="24"/>
                 <w:lang w:eastAsia="ru-RU"/>
               </w:rPr>
-              <w:t>14.05</w:t>
-            </w:r>
-            <w:r>
-              <w:rPr>
-                <w:rFonts w:eastAsia="Times New Roman" w:cs="Times New Roman"/>
-                <w:b/>
-                <w:sz w:val="24"/>
-                <w:lang w:eastAsia="ru-RU"/>
-              </w:rPr>
-              <w:t>.19</w:t>
+              <w:t>14.05.19</w:t>
             </w:r>
           </w:p>
         </w:tc>
@@ -7252,16 +7122,7 @@
                 <w:sz w:val="24"/>
                 <w:lang w:eastAsia="ru-RU"/>
               </w:rPr>
-              <w:t>15.05</w:t>
-            </w:r>
-            <w:r>
-              <w:rPr>
-                <w:rFonts w:eastAsia="Times New Roman" w:cs="Times New Roman"/>
-                <w:b/>
-                <w:sz w:val="24"/>
-                <w:lang w:eastAsia="ru-RU"/>
-              </w:rPr>
-              <w:t>.19</w:t>
+              <w:t>15.05.19</w:t>
             </w:r>
           </w:p>
         </w:tc>
@@ -7377,16 +7238,7 @@
                 <w:sz w:val="24"/>
                 <w:lang w:eastAsia="ru-RU"/>
               </w:rPr>
-              <w:t>16.05</w:t>
-            </w:r>
-            <w:r>
-              <w:rPr>
-                <w:rFonts w:eastAsia="Times New Roman" w:cs="Times New Roman"/>
-                <w:b/>
-                <w:sz w:val="24"/>
-                <w:lang w:eastAsia="ru-RU"/>
-              </w:rPr>
-              <w:t>.19</w:t>
+              <w:t>16.05.19</w:t>
             </w:r>
           </w:p>
         </w:tc>
@@ -7502,16 +7354,7 @@
                 <w:sz w:val="24"/>
                 <w:lang w:eastAsia="ru-RU"/>
               </w:rPr>
-              <w:t>17.05</w:t>
-            </w:r>
-            <w:r>
-              <w:rPr>
-                <w:rFonts w:eastAsia="Times New Roman" w:cs="Times New Roman"/>
-                <w:b/>
-                <w:sz w:val="24"/>
-                <w:lang w:eastAsia="ru-RU"/>
-              </w:rPr>
-              <w:t>.19</w:t>
+              <w:t>17.05.19</w:t>
             </w:r>
           </w:p>
         </w:tc>
@@ -14593,7 +14436,7 @@
         <w:sz w:val="22"/>
         <w:szCs w:val="22"/>
       </w:rPr>
-      <w:t>5</w:t>
+      <w:t>6</w:t>
     </w:r>
     <w:r>
       <w:rPr>
@@ -14679,13 +14522,7 @@
         <w:rPr>
           <w:i/>
         </w:rPr>
-        <w:t xml:space="preserve"> </w:t>
-      </w:r>
-      <w:r>
-        <w:rPr>
-          <w:i/>
-        </w:rPr>
-        <w:t>Проставляется практикантом с целью самоконтроля</w:t>
+        <w:t xml:space="preserve"> Проставляется практикантом с целью самоконтроля</w:t>
       </w:r>
     </w:p>
   </w:footnote>
@@ -14705,13 +14542,7 @@
         <w:rPr>
           <w:i/>
         </w:rPr>
-        <w:t xml:space="preserve"> </w:t>
-      </w:r>
-      <w:r>
-        <w:rPr>
-          <w:i/>
-        </w:rPr>
-        <w:t>В качестве кого выполняет работу на предприятии (техник, мастер, программист, парикмахер, помощник)</w:t>
+        <w:t xml:space="preserve"> В качестве кого выполняет работу на предприятии (техник, мастер, программист, парикмахер, помощник)</w:t>
       </w:r>
     </w:p>
   </w:footnote>
@@ -16505,7 +16336,7 @@
 </file>
 
 <file path=customXml/itemProps1.xml><?xml version="1.0" encoding="utf-8"?>
-<ds:datastoreItem xmlns:ds="http://schemas.openxmlformats.org/officeDocument/2006/customXml" ds:itemID="{F26F98E4-0FD0-3D49-8438-8C358CD40283}">
+<ds:datastoreItem xmlns:ds="http://schemas.openxmlformats.org/officeDocument/2006/customXml" ds:itemID="{86AFDE54-8A69-B54B-BFAD-594D64C4D07F}">
   <ds:schemaRefs>
     <ds:schemaRef ds:uri="http://schemas.openxmlformats.org/officeDocument/2006/bibliography"/>
   </ds:schemaRefs>

</xml_diff>